<commit_message>
Changed: Answered all required questions in safety plan document.
</commit_message>
<xml_diff>
--- a/Documents/01_SafetyPlan_LaneAssistance_Template.docx
+++ b/Documents/01_SafetyPlan_LaneAssistance_Template.docx
@@ -9,6 +9,7 @@
         <w:keepLines w:val="false"/>
         <w:spacing w:lineRule="auto" w:line="240" w:before="0" w:after="0"/>
         <w:ind w:left="0" w:right="0" w:hanging="0"/>
+        <w:contextualSpacing/>
         <w:jc w:val="left"/>
         <w:rPr>
           <w:sz w:val="48"/>
@@ -92,7 +93,7 @@
                   </pic:nvPicPr>
                   <pic:blipFill>
                     <a:blip r:embed="rId3"/>
-                    <a:srcRect l="24003" t="0" r="25603" b="0"/>
+                    <a:srcRect l="24006" t="0" r="25606" b="0"/>
                     <a:stretch>
                       <a:fillRect/>
                     </a:stretch>
@@ -123,6 +124,7 @@
         <w:keepLines w:val="false"/>
         <w:spacing w:lineRule="auto" w:line="240" w:before="0" w:after="0"/>
         <w:ind w:left="720" w:right="0" w:hanging="0"/>
+        <w:contextualSpacing/>
         <w:jc w:val="right"/>
         <w:rPr>
           <w:color w:val="B7B7B7"/>
@@ -145,6 +147,7 @@
       <w:pPr>
         <w:pStyle w:val="Title"/>
         <w:spacing w:before="0" w:after="0"/>
+        <w:contextualSpacing/>
         <w:jc w:val="right"/>
         <w:rPr>
           <w:sz w:val="48"/>
@@ -165,6 +168,7 @@
       <w:pPr>
         <w:pStyle w:val="Title"/>
         <w:spacing w:before="0" w:after="0"/>
+        <w:contextualSpacing/>
         <w:jc w:val="left"/>
         <w:rPr>
           <w:sz w:val="48"/>
@@ -205,6 +209,7 @@
       <w:pPr>
         <w:pStyle w:val="Title"/>
         <w:spacing w:before="0" w:after="0"/>
+        <w:contextualSpacing/>
         <w:jc w:val="right"/>
         <w:rPr/>
       </w:pPr>
@@ -276,6 +281,7 @@
       <w:pPr>
         <w:pStyle w:val="Title"/>
         <w:spacing w:before="0" w:after="0"/>
+        <w:contextualSpacing/>
         <w:jc w:val="right"/>
         <w:rPr>
           <w:sz w:val="48"/>
@@ -419,6 +425,7 @@
         <w:keepLines/>
         <w:widowControl w:val="false"/>
         <w:spacing w:lineRule="auto" w:line="240" w:before="480" w:after="180"/>
+        <w:contextualSpacing/>
         <w:rPr/>
       </w:pPr>
       <w:bookmarkStart w:id="10" w:name="_1t3h5sf"/>
@@ -440,23 +447,25 @@
       </w:pPr>
       <w:r>
         <w:rPr>
-          <w:rFonts w:eastAsia="Calibri" w:cs="Calibri" w:ascii="Calibri" w:hAnsi="Calibri"/>
-        </w:rPr>
-      </w:r>
-    </w:p>
-    <w:p>
-      <w:pPr>
-        <w:pStyle w:val="Normal"/>
-        <w:spacing w:before="0" w:after="0"/>
-        <w:rPr>
-          <w:b/>
           <w:b/>
           <w:color w:val="B7B7B7"/>
         </w:rPr>
-      </w:pPr>
-      <w:r>
-        <w:rPr>
-          <w:rFonts w:eastAsia="Calibri" w:cs="Calibri" w:ascii="Calibri" w:hAnsi="Calibri"/>
+      </w:r>
+    </w:p>
+    <w:p>
+      <w:pPr>
+        <w:pStyle w:val="Normal"/>
+        <w:spacing w:before="0" w:after="0"/>
+        <w:rPr>
+          <w:b/>
+          <w:b/>
+          <w:color w:val="B7B7B7"/>
+        </w:rPr>
+      </w:pPr>
+      <w:r>
+        <w:rPr>
+          <w:b/>
+          <w:color w:val="B7B7B7"/>
         </w:rPr>
       </w:r>
     </w:p>
@@ -465,7 +474,7 @@
         <w:tblStyle w:val="Table1"/>
         <w:tblW w:w="9630" w:type="dxa"/>
         <w:jc w:val="left"/>
-        <w:tblInd w:w="-115" w:type="dxa"/>
+        <w:tblInd w:w="-228" w:type="dxa"/>
         <w:tblBorders>
           <w:top w:val="single" w:sz="4" w:space="0" w:color="000000"/>
           <w:left w:val="single" w:sz="4" w:space="0" w:color="000000"/>
@@ -1305,6 +1314,7 @@
         <w:keepLines/>
         <w:widowControl w:val="false"/>
         <w:spacing w:lineRule="auto" w:line="240" w:before="480" w:after="180"/>
+        <w:contextualSpacing/>
         <w:rPr>
           <w:b/>
           <w:b/>
@@ -1316,83 +1326,6 @@
       <w:r>
         <w:rPr/>
         <w:t>Table of Contents</w:t>
-      </w:r>
-    </w:p>
-    <w:p>
-      <w:pPr>
-        <w:pStyle w:val="Normal"/>
-        <w:spacing w:before="0" w:after="0"/>
-        <w:rPr/>
-      </w:pPr>
-      <w:r>
-        <w:rPr>
-          <w:b/>
-          <w:color w:val="B7B7B7"/>
-        </w:rPr>
-        <w:t xml:space="preserve">[Instructions: We have provided a table of contents. If the table of contents is not showing up correctly in your word processor of choice, please update it. The table of contents should show each section of the document and page numbers or links. Most word processors can do this for you. In </w:t>
-      </w:r>
-      <w:hyperlink r:id="rId5">
-        <w:r>
-          <w:rPr>
-            <w:rStyle w:val="ListLabel28"/>
-            <w:b/>
-            <w:color w:val="B7B7B7"/>
-            <w:u w:val="single"/>
-          </w:rPr>
-          <w:t>Google Docs</w:t>
-        </w:r>
-      </w:hyperlink>
-      <w:r>
-        <w:rPr>
-          <w:b/>
-          <w:color w:val="B7B7B7"/>
-        </w:rPr>
-        <w:t xml:space="preserve">, you can use headings for each section and then go to Insert &gt; Table of Contents.  </w:t>
-      </w:r>
-      <w:hyperlink r:id="rId6">
-        <w:r>
-          <w:rPr>
-            <w:rStyle w:val="ListLabel28"/>
-            <w:b/>
-            <w:color w:val="B7B7B7"/>
-            <w:u w:val="single"/>
-          </w:rPr>
-          <w:t>Microsoft Word</w:t>
-        </w:r>
-      </w:hyperlink>
-      <w:r>
-        <w:rPr>
-          <w:b/>
-          <w:color w:val="B7B7B7"/>
-        </w:rPr>
-        <w:t xml:space="preserve"> has similar capabilities]</w:t>
-      </w:r>
-    </w:p>
-    <w:p>
-      <w:pPr>
-        <w:pStyle w:val="Normal"/>
-        <w:spacing w:before="0" w:after="0"/>
-        <w:rPr>
-          <w:b/>
-          <w:b/>
-          <w:color w:val="B7B7B7"/>
-        </w:rPr>
-      </w:pPr>
-      <w:r>
-        <w:rPr>
-          <w:b/>
-          <w:color w:val="B7B7B7"/>
-        </w:rPr>
-      </w:r>
-    </w:p>
-    <w:p>
-      <w:pPr>
-        <w:pStyle w:val="Normal"/>
-        <w:spacing w:before="0" w:after="0"/>
-        <w:rPr/>
-      </w:pPr>
-      <w:r>
-        <w:rPr/>
       </w:r>
     </w:p>
     <w:sdt>
@@ -1408,10 +1341,7 @@
             <w:pStyle w:val="Normal"/>
             <w:spacing w:lineRule="auto" w:line="240" w:before="80" w:after="0"/>
             <w:ind w:left="0" w:right="0" w:hanging="0"/>
-            <w:rPr>
-              <w:color w:val="1155CC"/>
-              <w:u w:val="single"/>
-            </w:rPr>
+            <w:rPr/>
           </w:pPr>
           <w:r>
             <w:fldChar w:fldCharType="begin"/>
@@ -1421,6 +1351,7 @@
               <w:webHidden/>
               <w:rStyle w:val="IndexLink"/>
               <w:u w:val="single"/>
+              <w:vanish w:val="false"/>
             </w:rPr>
             <w:instrText> TOC \z \o "1-9" \u \h</w:instrText>
           </w:r>
@@ -1429,6 +1360,7 @@
               <w:webHidden/>
               <w:rStyle w:val="IndexLink"/>
               <w:u w:val="single"/>
+              <w:vanish w:val="false"/>
             </w:rPr>
             <w:fldChar w:fldCharType="separate"/>
           </w:r>
@@ -1437,6 +1369,7 @@
               <w:rPr>
                 <w:webHidden/>
                 <w:rStyle w:val="IndexLink"/>
+                <w:vanish w:val="false"/>
                 <w:color w:val="1155CC"/>
                 <w:u w:val="single"/>
               </w:rPr>
@@ -1459,6 +1392,7 @@
               <w:rPr>
                 <w:webHidden/>
                 <w:rStyle w:val="IndexLink"/>
+                <w:vanish w:val="false"/>
                 <w:color w:val="1155CC"/>
                 <w:u w:val="single"/>
               </w:rPr>
@@ -1481,6 +1415,7 @@
               <w:rPr>
                 <w:webHidden/>
                 <w:rStyle w:val="IndexLink"/>
+                <w:vanish w:val="false"/>
                 <w:color w:val="1155CC"/>
                 <w:u w:val="single"/>
               </w:rPr>
@@ -1503,6 +1438,7 @@
               <w:rPr>
                 <w:webHidden/>
                 <w:rStyle w:val="IndexLink"/>
+                <w:vanish w:val="false"/>
                 <w:color w:val="1155CC"/>
                 <w:u w:val="single"/>
               </w:rPr>
@@ -1525,6 +1461,7 @@
               <w:rPr>
                 <w:webHidden/>
                 <w:rStyle w:val="IndexLink"/>
+                <w:vanish w:val="false"/>
                 <w:color w:val="1155CC"/>
                 <w:u w:val="single"/>
               </w:rPr>
@@ -1547,6 +1484,7 @@
               <w:rPr>
                 <w:webHidden/>
                 <w:rStyle w:val="IndexLink"/>
+                <w:vanish w:val="false"/>
                 <w:color w:val="1155CC"/>
                 <w:u w:val="single"/>
               </w:rPr>
@@ -1569,6 +1507,7 @@
               <w:rPr>
                 <w:webHidden/>
                 <w:rStyle w:val="IndexLink"/>
+                <w:vanish w:val="false"/>
                 <w:color w:val="1155CC"/>
                 <w:u w:val="single"/>
               </w:rPr>
@@ -1591,6 +1530,7 @@
               <w:rPr>
                 <w:webHidden/>
                 <w:rStyle w:val="IndexLink"/>
+                <w:vanish w:val="false"/>
                 <w:color w:val="1155CC"/>
                 <w:u w:val="single"/>
               </w:rPr>
@@ -1613,6 +1553,7 @@
               <w:rPr>
                 <w:webHidden/>
                 <w:rStyle w:val="IndexLink"/>
+                <w:vanish w:val="false"/>
                 <w:color w:val="1155CC"/>
                 <w:u w:val="single"/>
               </w:rPr>
@@ -1635,6 +1576,7 @@
               <w:rPr>
                 <w:webHidden/>
                 <w:rStyle w:val="IndexLink"/>
+                <w:vanish w:val="false"/>
                 <w:color w:val="1155CC"/>
                 <w:u w:val="single"/>
               </w:rPr>
@@ -1657,6 +1599,7 @@
               <w:rPr>
                 <w:webHidden/>
                 <w:rStyle w:val="IndexLink"/>
+                <w:vanish w:val="false"/>
                 <w:color w:val="1155CC"/>
                 <w:u w:val="single"/>
               </w:rPr>
@@ -1679,6 +1622,7 @@
               <w:rPr>
                 <w:webHidden/>
                 <w:rStyle w:val="IndexLink"/>
+                <w:vanish w:val="false"/>
                 <w:color w:val="1155CC"/>
                 <w:u w:val="single"/>
               </w:rPr>
@@ -1701,6 +1645,7 @@
               <w:rPr>
                 <w:webHidden/>
                 <w:rStyle w:val="IndexLink"/>
+                <w:vanish w:val="false"/>
                 <w:color w:val="1155CC"/>
                 <w:u w:val="single"/>
               </w:rPr>
@@ -1723,6 +1668,7 @@
               <w:rPr>
                 <w:webHidden/>
                 <w:rStyle w:val="IndexLink"/>
+                <w:vanish w:val="false"/>
                 <w:color w:val="1155CC"/>
                 <w:u w:val="single"/>
               </w:rPr>
@@ -1745,6 +1691,7 @@
               <w:rPr>
                 <w:webHidden/>
                 <w:rStyle w:val="IndexLink"/>
+                <w:vanish w:val="false"/>
                 <w:color w:val="1155CC"/>
                 <w:u w:val="single"/>
               </w:rPr>
@@ -1838,6 +1785,7 @@
         <w:keepLines/>
         <w:widowControl w:val="false"/>
         <w:spacing w:lineRule="auto" w:line="240" w:before="480" w:after="180"/>
+        <w:contextualSpacing/>
         <w:rPr/>
       </w:pPr>
       <w:bookmarkStart w:id="14" w:name="_zakt536q9xt3"/>
@@ -1861,6 +1809,7 @@
       <w:pPr>
         <w:pStyle w:val="Heading2"/>
         <w:spacing w:before="0" w:after="0"/>
+        <w:contextualSpacing/>
         <w:rPr/>
       </w:pPr>
       <w:bookmarkStart w:id="15" w:name="_52ybytyytfvs"/>
@@ -1887,87 +1836,7 @@
           <w:bCs w:val="false"/>
           <w:color w:val="000000"/>
         </w:rPr>
-        <w:t xml:space="preserve">The purpose of a safety plan is to outline the steps we will take in order to achieve functional safety. </w:t>
-      </w:r>
-      <w:r>
-        <w:rPr>
-          <w:b w:val="false"/>
-          <w:bCs w:val="false"/>
-          <w:color w:val="000000"/>
-        </w:rPr>
-        <w:t>The safety plan will defin</w:t>
-      </w:r>
-      <w:r>
-        <w:rPr>
-          <w:b w:val="false"/>
-          <w:bCs w:val="false"/>
-          <w:color w:val="000000"/>
-        </w:rPr>
-        <w:t>e</w:t>
-      </w:r>
-      <w:r>
-        <w:rPr>
-          <w:b w:val="false"/>
-          <w:bCs w:val="false"/>
-          <w:color w:val="000000"/>
-        </w:rPr>
-        <w:t xml:space="preserve"> the parts of the safety lifecycle impacted by new development, </w:t>
-      </w:r>
-      <w:r>
-        <w:rPr>
-          <w:b w:val="false"/>
-          <w:bCs w:val="false"/>
-          <w:color w:val="000000"/>
-        </w:rPr>
-        <w:t xml:space="preserve">the </w:t>
-      </w:r>
-      <w:r>
-        <w:rPr>
-          <w:b w:val="false"/>
-          <w:bCs w:val="false"/>
-          <w:color w:val="000000"/>
-        </w:rPr>
-        <w:t xml:space="preserve">roles and responsiblities of team members, </w:t>
-      </w:r>
-      <w:r>
-        <w:rPr>
-          <w:b w:val="false"/>
-          <w:bCs w:val="false"/>
-          <w:color w:val="000000"/>
-        </w:rPr>
-        <w:t>the steps the</w:t>
-      </w:r>
-      <w:r>
-        <w:rPr>
-          <w:b w:val="false"/>
-          <w:bCs w:val="false"/>
-          <w:color w:val="000000"/>
-        </w:rPr>
-        <w:t xml:space="preserve"> company </w:t>
-      </w:r>
-      <w:r>
-        <w:rPr>
-          <w:b w:val="false"/>
-          <w:bCs w:val="false"/>
-          <w:color w:val="000000"/>
-        </w:rPr>
-        <w:t xml:space="preserve">takes to </w:t>
-      </w:r>
-      <w:r>
-        <w:rPr>
-          <w:b w:val="false"/>
-          <w:bCs w:val="false"/>
-          <w:color w:val="000000"/>
-        </w:rPr>
-        <w:t xml:space="preserve">promote safety culture, </w:t>
-      </w:r>
-      <w:r>
-        <w:rPr>
-          <w:b w:val="false"/>
-          <w:bCs w:val="false"/>
-          <w:color w:val="000000"/>
-        </w:rPr>
-        <w:t>and the confirmation measures that will be used to determine that the plan makes the vehicle safer.</w:t>
+        <w:t>The purpose of a safety plan is to outline the steps we will take in order to achieve functional safety. The safety plan will define the parts of the safety lifecycle impacted by new development, the roles and responsiblities of team members, the steps the company takes to promote safety culture, and the confirmation measures that will be used to determine that the plan makes the vehicle safer.</w:t>
       </w:r>
     </w:p>
     <w:p>
@@ -1988,6 +1857,7 @@
       <w:pPr>
         <w:pStyle w:val="Heading2"/>
         <w:spacing w:before="0" w:after="0"/>
+        <w:contextualSpacing/>
         <w:rPr/>
       </w:pPr>
       <w:bookmarkStart w:id="16" w:name="_sh22j99mm02k"/>
@@ -2073,7 +1943,11 @@
       </w:pPr>
       <w:r>
         <w:rPr/>
-        <w:t>The following phases are out of scope:</w:t>
+        <w:t xml:space="preserve"> </w:t>
+      </w:r>
+      <w:r>
+        <w:rPr/>
+        <w:t>following phases are out of scope:</w:t>
       </w:r>
     </w:p>
     <w:p>
@@ -2124,6 +1998,7 @@
       <w:pPr>
         <w:pStyle w:val="Heading2"/>
         <w:spacing w:before="0" w:after="0"/>
+        <w:contextualSpacing/>
         <w:rPr/>
       </w:pPr>
       <w:bookmarkStart w:id="17" w:name="_fzzlhwsfq6ys"/>
@@ -2238,6 +2113,7 @@
       <w:pPr>
         <w:pStyle w:val="Heading1"/>
         <w:spacing w:before="0" w:after="0"/>
+        <w:contextualSpacing/>
         <w:rPr/>
       </w:pPr>
       <w:bookmarkStart w:id="18" w:name="_t6m96u2v69wo"/>
@@ -2261,6 +2137,47 @@
       <w:pPr>
         <w:pStyle w:val="Normal"/>
         <w:spacing w:before="0" w:after="0"/>
+        <w:rPr/>
+      </w:pPr>
+      <w:r>
+        <w:rPr>
+          <w:rFonts w:eastAsia="Arial"/>
+          <w:b w:val="false"/>
+          <w:i w:val="false"/>
+          <w:caps w:val="false"/>
+          <w:smallCaps w:val="false"/>
+          <w:strike w:val="false"/>
+          <w:dstrike w:val="false"/>
+          <w:color w:val="000000"/>
+          <w:kern w:val="0"/>
+          <w:sz w:val="22"/>
+          <w:u w:val="none"/>
+          <w:lang w:val="en" w:eastAsia="hi-IN"/>
+        </w:rPr>
+        <w:t xml:space="preserve">The </w:t>
+      </w:r>
+      <w:r>
+        <w:rPr>
+          <w:rFonts w:eastAsia="Arial"/>
+          <w:b w:val="false"/>
+          <w:i w:val="false"/>
+          <w:caps w:val="false"/>
+          <w:smallCaps w:val="false"/>
+          <w:strike w:val="false"/>
+          <w:dstrike w:val="false"/>
+          <w:color w:val="000000"/>
+          <w:kern w:val="0"/>
+          <w:sz w:val="22"/>
+          <w:u w:val="none"/>
+          <w:lang w:val="en" w:eastAsia="hi-IN"/>
+        </w:rPr>
+        <w:t xml:space="preserve">lane assistance item warns the driver when unintentionally leaving the lane, and assists the driver is staying within the lane. </w:t>
+      </w:r>
+    </w:p>
+    <w:p>
+      <w:pPr>
+        <w:pStyle w:val="Normal"/>
+        <w:spacing w:before="0" w:after="0"/>
         <w:rPr>
           <w:b/>
           <w:b/>
@@ -2272,7 +2189,6 @@
           <w:b/>
           <w:color w:val="B7B7B7"/>
         </w:rPr>
-        <w:t xml:space="preserve">[Instructions: </w:t>
       </w:r>
     </w:p>
     <w:p>
@@ -2287,6 +2203,45 @@
       </w:pPr>
       <w:r>
         <w:rPr>
+          <w:rFonts w:eastAsia="Arial"/>
+          <w:b w:val="false"/>
+          <w:i w:val="false"/>
+          <w:caps w:val="false"/>
+          <w:smallCaps w:val="false"/>
+          <w:strike w:val="false"/>
+          <w:dstrike w:val="false"/>
+          <w:color w:val="000000"/>
+          <w:kern w:val="0"/>
+          <w:sz w:val="22"/>
+          <w:u w:val="none"/>
+          <w:lang w:val="en" w:eastAsia="hi-IN"/>
+        </w:rPr>
+        <w:t>The first function of the lane assistance item is lane departure warning. Lane departure warning warns the driver when unintentionally leaving the lane by providing haptic feedback by applying an oscillating torque to the steering wheel.</w:t>
+      </w:r>
+    </w:p>
+    <w:p>
+      <w:pPr>
+        <w:pStyle w:val="Normal"/>
+        <w:spacing w:before="0" w:after="0"/>
+        <w:rPr>
+          <w:rFonts w:ascii="Arial" w:hAnsi="Arial" w:eastAsia="Arial"/>
+          <w:b w:val="false"/>
+          <w:b w:val="false"/>
+          <w:i w:val="false"/>
+          <w:i w:val="false"/>
+          <w:caps w:val="false"/>
+          <w:smallCaps w:val="false"/>
+          <w:strike w:val="false"/>
+          <w:dstrike w:val="false"/>
+          <w:color w:val="000000"/>
+          <w:kern w:val="0"/>
+          <w:sz w:val="22"/>
+          <w:u w:val="none"/>
+          <w:lang w:val="en" w:eastAsia="hi-IN"/>
+        </w:rPr>
+      </w:pPr>
+      <w:r>
+        <w:rPr>
           <w:b/>
           <w:color w:val="B7B7B7"/>
         </w:rPr>
@@ -2304,27 +2259,234 @@
       </w:pPr>
       <w:r>
         <w:rPr>
+          <w:rFonts w:eastAsia="Arial"/>
+          <w:b w:val="false"/>
+          <w:i w:val="false"/>
+          <w:caps w:val="false"/>
+          <w:smallCaps w:val="false"/>
+          <w:strike w:val="false"/>
+          <w:dstrike w:val="false"/>
+          <w:color w:val="000000"/>
+          <w:kern w:val="0"/>
+          <w:sz w:val="22"/>
+          <w:u w:val="none"/>
+          <w:lang w:val="en" w:eastAsia="hi-IN"/>
+        </w:rPr>
+        <w:t>The second function of the lane assistance item is lane keeping assistance. When active, lane keeping assistance will automatically assist the driver in staying in their lane by applying a steering torque in order to stay in the vehicles current lane.</w:t>
+      </w:r>
+    </w:p>
+    <w:p>
+      <w:pPr>
+        <w:pStyle w:val="Normal"/>
+        <w:spacing w:before="0" w:after="0"/>
+        <w:rPr>
+          <w:b/>
           <w:b/>
           <w:color w:val="B7B7B7"/>
         </w:rPr>
-        <w:t>REQUIRED</w:t>
-      </w:r>
-    </w:p>
-    <w:p>
-      <w:pPr>
-        <w:pStyle w:val="Normal"/>
-        <w:spacing w:before="0" w:after="0"/>
-        <w:rPr>
-          <w:b/>
+      </w:pPr>
+      <w:r>
+        <w:rPr>
           <w:b/>
           <w:color w:val="B7B7B7"/>
         </w:rPr>
-      </w:pPr>
-      <w:r>
-        <w:rPr>
+      </w:r>
+      <w:r>
+        <mc:AlternateContent>
+          <mc:Choice Requires="wps">
+            <w:drawing>
+              <wp:anchor behindDoc="0" distT="0" distB="0" distL="0" distR="0" simplePos="0" locked="0" layoutInCell="1" allowOverlap="1" relativeHeight="5">
+                <wp:simplePos x="0" y="0"/>
+                <wp:positionH relativeFrom="column">
+                  <wp:posOffset>57150</wp:posOffset>
+                </wp:positionH>
+                <wp:positionV relativeFrom="paragraph">
+                  <wp:posOffset>15875</wp:posOffset>
+                </wp:positionV>
+                <wp:extent cx="5943600" cy="3653155"/>
+                <wp:effectExtent l="0" t="0" r="0" b="0"/>
+                <wp:wrapSquare wrapText="largest"/>
+                <wp:docPr id="4" name="Frame1"/>
+                <a:graphic xmlns:a="http://schemas.openxmlformats.org/drawingml/2006/main">
+                  <a:graphicData uri="http://schemas.microsoft.com/office/word/2010/wordprocessingShape">
+                    <wps:wsp>
+                      <wps:cNvSpPr txBox="1"/>
+                      <wps:spPr>
+                        <a:xfrm>
+                          <a:off x="0" y="0"/>
+                          <a:ext cx="5943600" cy="3653155"/>
+                        </a:xfrm>
+                        <a:prstGeom prst="rect"/>
+                      </wps:spPr>
+                      <wps:txbx>
+                        <w:txbxContent>
+                          <w:p>
+                            <w:pPr>
+                              <w:pStyle w:val="Caption"/>
+                              <w:suppressLineNumbers/>
+                              <w:spacing w:before="120" w:after="120"/>
+                              <w:rPr/>
+                            </w:pPr>
+                            <w:r>
+                              <w:rPr/>
+                              <w:drawing>
+                                <wp:inline distT="0" distB="0" distL="0" distR="0">
+                                  <wp:extent cx="5943600" cy="3343275"/>
+                                  <wp:effectExtent l="0" t="0" r="0" b="0"/>
+                                  <wp:docPr id="5" name="Image1" descr=""/>
+                                  <wp:cNvGraphicFramePr>
+                                    <a:graphicFrameLocks xmlns:a="http://schemas.openxmlformats.org/drawingml/2006/main" noChangeAspect="1"/>
+                                  </wp:cNvGraphicFramePr>
+                                  <a:graphic xmlns:a="http://schemas.openxmlformats.org/drawingml/2006/main">
+                                    <a:graphicData uri="http://schemas.openxmlformats.org/drawingml/2006/picture">
+                                      <pic:pic xmlns:pic="http://schemas.openxmlformats.org/drawingml/2006/picture">
+                                        <pic:nvPicPr>
+                                          <pic:cNvPr id="5" name="Image1" descr=""/>
+                                          <pic:cNvPicPr>
+                                            <a:picLocks noChangeAspect="1" noChangeArrowheads="1"/>
+                                          </pic:cNvPicPr>
+                                        </pic:nvPicPr>
+                                        <pic:blipFill>
+                                          <a:blip r:embed="rId5"/>
+                                          <a:stretch>
+                                            <a:fillRect/>
+                                          </a:stretch>
+                                        </pic:blipFill>
+                                        <pic:spPr bwMode="auto">
+                                          <a:xfrm>
+                                            <a:off x="0" y="0"/>
+                                            <a:ext cx="5943600" cy="3343275"/>
+                                          </a:xfrm>
+                                          <a:prstGeom prst="rect">
+                                            <a:avLst/>
+                                          </a:prstGeom>
+                                        </pic:spPr>
+                                      </pic:pic>
+                                    </a:graphicData>
+                                  </a:graphic>
+                                </wp:inline>
+                              </w:drawing>
+                            </w:r>
+                            <w:r>
+                              <w:rPr>
+                                <w:vanish/>
+                              </w:rPr>
+                              <w:br/>
+                            </w:r>
+                            <w:r>
+                              <w:rPr/>
+                              <w:t>Figure 1.1: Lane assistance item boundary</w:t>
+                            </w:r>
+                          </w:p>
+                        </w:txbxContent>
+                      </wps:txbx>
+                      <wps:bodyPr anchor="t" lIns="0" tIns="0" rIns="0" bIns="0">
+                        <a:noAutofit/>
+                      </wps:bodyPr>
+                    </wps:wsp>
+                  </a:graphicData>
+                </a:graphic>
+              </wp:anchor>
+            </w:drawing>
+          </mc:Choice>
+          <mc:Fallback>
+            <w:pict>
+              <v:rect style="position:absolute;rotation:0;width:468pt;height:287.65pt;mso-wrap-distance-left:0pt;mso-wrap-distance-right:0pt;mso-wrap-distance-top:0pt;mso-wrap-distance-bottom:0pt;margin-top:1.25pt;mso-position-vertical-relative:text;margin-left:4.5pt;mso-position-horizontal-relative:text">
+                <v:textbox inset="0in,0in,0in,0in">
+                  <w:txbxContent>
+                    <w:p>
+                      <w:pPr>
+                        <w:pStyle w:val="Caption"/>
+                        <w:suppressLineNumbers/>
+                        <w:spacing w:before="120" w:after="120"/>
+                        <w:rPr/>
+                      </w:pPr>
+                      <w:r>
+                        <w:rPr/>
+                        <w:drawing>
+                          <wp:inline distT="0" distB="0" distL="0" distR="0">
+                            <wp:extent cx="5943600" cy="3343275"/>
+                            <wp:effectExtent l="0" t="0" r="0" b="0"/>
+                            <wp:docPr id="6" name="Image1" descr=""/>
+                            <wp:cNvGraphicFramePr>
+                              <a:graphicFrameLocks xmlns:a="http://schemas.openxmlformats.org/drawingml/2006/main" noChangeAspect="1"/>
+                            </wp:cNvGraphicFramePr>
+                            <a:graphic xmlns:a="http://schemas.openxmlformats.org/drawingml/2006/main">
+                              <a:graphicData uri="http://schemas.openxmlformats.org/drawingml/2006/picture">
+                                <pic:pic xmlns:pic="http://schemas.openxmlformats.org/drawingml/2006/picture">
+                                  <pic:nvPicPr>
+                                    <pic:cNvPr id="6" name="Image1" descr=""/>
+                                    <pic:cNvPicPr>
+                                      <a:picLocks noChangeAspect="1" noChangeArrowheads="1"/>
+                                    </pic:cNvPicPr>
+                                  </pic:nvPicPr>
+                                  <pic:blipFill>
+                                    <a:blip r:embed="rId5"/>
+                                    <a:stretch>
+                                      <a:fillRect/>
+                                    </a:stretch>
+                                  </pic:blipFill>
+                                  <pic:spPr bwMode="auto">
+                                    <a:xfrm>
+                                      <a:off x="0" y="0"/>
+                                      <a:ext cx="5943600" cy="3343275"/>
+                                    </a:xfrm>
+                                    <a:prstGeom prst="rect">
+                                      <a:avLst/>
+                                    </a:prstGeom>
+                                  </pic:spPr>
+                                </pic:pic>
+                              </a:graphicData>
+                            </a:graphic>
+                          </wp:inline>
+                        </w:drawing>
+                      </w:r>
+                      <w:r>
+                        <w:rPr>
+                          <w:vanish/>
+                        </w:rPr>
+                        <w:br/>
+                      </w:r>
+                      <w:r>
+                        <w:rPr/>
+                        <w:t>Figure 1.1: Lane assistance item boundary</w:t>
+                      </w:r>
+                    </w:p>
+                  </w:txbxContent>
+                </v:textbox>
+                <w10:wrap type="square" side="largest"/>
+              </v:rect>
+            </w:pict>
+          </mc:Fallback>
+        </mc:AlternateContent>
+      </w:r>
+    </w:p>
+    <w:p>
+      <w:pPr>
+        <w:pStyle w:val="Normal"/>
+        <w:spacing w:before="0" w:after="0"/>
+        <w:rPr>
+          <w:b/>
           <w:b/>
           <w:color w:val="B7B7B7"/>
         </w:rPr>
+      </w:pPr>
+      <w:r>
+        <w:rPr>
+          <w:rFonts w:eastAsia="Arial"/>
+          <w:b w:val="false"/>
+          <w:i w:val="false"/>
+          <w:caps w:val="false"/>
+          <w:smallCaps w:val="false"/>
+          <w:strike w:val="false"/>
+          <w:dstrike w:val="false"/>
+          <w:color w:val="000000"/>
+          <w:kern w:val="0"/>
+          <w:sz w:val="22"/>
+          <w:u w:val="none"/>
+          <w:lang w:val="en" w:eastAsia="hi-IN"/>
+        </w:rPr>
+        <w:t>The item boundary is drawn in the Figure 1.1.</w:t>
       </w:r>
     </w:p>
     <w:p>
@@ -2339,10 +2501,65 @@
       </w:pPr>
       <w:r>
         <w:rPr>
+          <w:rFonts w:eastAsia="Arial"/>
+          <w:b w:val="false"/>
+          <w:i w:val="false"/>
+          <w:caps w:val="false"/>
+          <w:smallCaps w:val="false"/>
+          <w:strike w:val="false"/>
+          <w:dstrike w:val="false"/>
+          <w:color w:val="000000"/>
+          <w:kern w:val="0"/>
+          <w:sz w:val="22"/>
+          <w:u w:val="none"/>
+          <w:lang w:val="en" w:eastAsia="hi-IN"/>
+        </w:rPr>
+        <w:t>Th</w:t>
+      </w:r>
+      <w:r>
+        <w:rPr>
+          <w:rFonts w:eastAsia="Arial"/>
+          <w:b w:val="false"/>
+          <w:i w:val="false"/>
+          <w:caps w:val="false"/>
+          <w:smallCaps w:val="false"/>
+          <w:strike w:val="false"/>
+          <w:dstrike w:val="false"/>
+          <w:color w:val="000000"/>
+          <w:kern w:val="0"/>
+          <w:sz w:val="22"/>
+          <w:u w:val="none"/>
+          <w:lang w:val="en" w:eastAsia="hi-IN"/>
+        </w:rPr>
+        <w:t>e lane assistance item contains three subsystems: the camera subsystem, the electronic power steering subsystem, and the car display subsystem. The three subsystems are each involved in lane departure warning and lane keeping assistance.</w:t>
+      </w:r>
+    </w:p>
+    <w:p>
+      <w:pPr>
+        <w:pStyle w:val="Normal"/>
+        <w:spacing w:before="0" w:after="0"/>
+        <w:rPr>
+          <w:rFonts w:ascii="Arial" w:hAnsi="Arial" w:eastAsia="Arial"/>
+          <w:b w:val="false"/>
+          <w:b w:val="false"/>
+          <w:i w:val="false"/>
+          <w:i w:val="false"/>
+          <w:caps w:val="false"/>
+          <w:smallCaps w:val="false"/>
+          <w:strike w:val="false"/>
+          <w:dstrike w:val="false"/>
+          <w:color w:val="000000"/>
+          <w:kern w:val="0"/>
+          <w:sz w:val="22"/>
+          <w:u w:val="none"/>
+          <w:lang w:val="en" w:eastAsia="hi-IN"/>
+        </w:rPr>
+      </w:pPr>
+      <w:r>
+        <w:rPr>
           <w:b/>
           <w:color w:val="B7B7B7"/>
         </w:rPr>
-        <w:t>Discuss these key points about the system:</w:t>
       </w:r>
     </w:p>
     <w:p>
@@ -2357,9 +2574,82 @@
       </w:pPr>
       <w:r>
         <w:rPr>
+          <w:rFonts w:eastAsia="Arial"/>
+          <w:b w:val="false"/>
+          <w:i w:val="false"/>
+          <w:caps w:val="false"/>
+          <w:smallCaps w:val="false"/>
+          <w:strike w:val="false"/>
+          <w:dstrike w:val="false"/>
+          <w:color w:val="000000"/>
+          <w:kern w:val="0"/>
+          <w:sz w:val="22"/>
+          <w:u w:val="none"/>
+          <w:lang w:val="en" w:eastAsia="hi-IN"/>
+        </w:rPr>
+        <w:t>Subsystem name: C</w:t>
+      </w:r>
+      <w:r>
+        <w:rPr>
+          <w:rFonts w:eastAsia="Arial"/>
+          <w:b w:val="false"/>
+          <w:i w:val="false"/>
+          <w:caps w:val="false"/>
+          <w:smallCaps w:val="false"/>
+          <w:strike w:val="false"/>
+          <w:dstrike w:val="false"/>
+          <w:color w:val="000000"/>
+          <w:kern w:val="0"/>
+          <w:sz w:val="22"/>
+          <w:u w:val="none"/>
+          <w:lang w:val="en" w:eastAsia="hi-IN"/>
+        </w:rPr>
+        <w:t>amera subsystem</w:t>
+      </w:r>
+    </w:p>
+    <w:p>
+      <w:pPr>
+        <w:pStyle w:val="Normal"/>
+        <w:spacing w:before="0" w:after="0"/>
+        <w:rPr>
+          <w:b/>
           <w:b/>
           <w:color w:val="B7B7B7"/>
         </w:rPr>
+      </w:pPr>
+      <w:r>
+        <w:rPr>
+          <w:rFonts w:eastAsia="Arial"/>
+          <w:b w:val="false"/>
+          <w:i w:val="false"/>
+          <w:caps w:val="false"/>
+          <w:smallCaps w:val="false"/>
+          <w:strike w:val="false"/>
+          <w:dstrike w:val="false"/>
+          <w:color w:val="000000"/>
+          <w:kern w:val="0"/>
+          <w:sz w:val="22"/>
+          <w:u w:val="none"/>
+          <w:lang w:val="en" w:eastAsia="hi-IN"/>
+        </w:rPr>
+        <w:t xml:space="preserve">Purpose: </w:t>
+      </w:r>
+      <w:r>
+        <w:rPr>
+          <w:rFonts w:eastAsia="Arial"/>
+          <w:b w:val="false"/>
+          <w:i w:val="false"/>
+          <w:caps w:val="false"/>
+          <w:smallCaps w:val="false"/>
+          <w:strike w:val="false"/>
+          <w:dstrike w:val="false"/>
+          <w:color w:val="000000"/>
+          <w:kern w:val="0"/>
+          <w:sz w:val="22"/>
+          <w:u w:val="none"/>
+          <w:lang w:val="en" w:eastAsia="hi-IN"/>
+        </w:rPr>
+        <w:t xml:space="preserve">responsible for detecting lane lines and determining when the vehicle leaves the lane by mistake. </w:t>
       </w:r>
     </w:p>
     <w:p>
@@ -2374,6 +2664,45 @@
       </w:pPr>
       <w:r>
         <w:rPr>
+          <w:rFonts w:eastAsia="Arial"/>
+          <w:b w:val="false"/>
+          <w:i w:val="false"/>
+          <w:caps w:val="false"/>
+          <w:smallCaps w:val="false"/>
+          <w:strike w:val="false"/>
+          <w:dstrike w:val="false"/>
+          <w:color w:val="000000"/>
+          <w:kern w:val="0"/>
+          <w:sz w:val="22"/>
+          <w:u w:val="none"/>
+          <w:lang w:val="en" w:eastAsia="hi-IN"/>
+        </w:rPr>
+        <w:t>Components: The camera subsystem contains a camera sensor and a camera sensor ECU. Interface: The camera subsystem sends requests to the electronic power steering subsystem and the car display subsystem.</w:t>
+      </w:r>
+    </w:p>
+    <w:p>
+      <w:pPr>
+        <w:pStyle w:val="Normal"/>
+        <w:spacing w:before="0" w:after="0"/>
+        <w:rPr>
+          <w:rFonts w:ascii="Arial" w:hAnsi="Arial" w:eastAsia="Arial"/>
+          <w:b w:val="false"/>
+          <w:b w:val="false"/>
+          <w:i w:val="false"/>
+          <w:i w:val="false"/>
+          <w:caps w:val="false"/>
+          <w:smallCaps w:val="false"/>
+          <w:strike w:val="false"/>
+          <w:dstrike w:val="false"/>
+          <w:color w:val="000000"/>
+          <w:kern w:val="0"/>
+          <w:sz w:val="22"/>
+          <w:u w:val="none"/>
+          <w:lang w:val="en" w:eastAsia="hi-IN"/>
+        </w:rPr>
+      </w:pPr>
+      <w:r>
+        <w:rPr>
           <w:b/>
           <w:color w:val="B7B7B7"/>
         </w:rPr>
@@ -2391,10 +2720,82 @@
       </w:pPr>
       <w:r>
         <w:rPr>
+          <w:rFonts w:eastAsia="Arial"/>
+          <w:b w:val="false"/>
+          <w:i w:val="false"/>
+          <w:caps w:val="false"/>
+          <w:smallCaps w:val="false"/>
+          <w:strike w:val="false"/>
+          <w:dstrike w:val="false"/>
+          <w:color w:val="000000"/>
+          <w:kern w:val="0"/>
+          <w:sz w:val="22"/>
+          <w:u w:val="none"/>
+          <w:lang w:val="en" w:eastAsia="hi-IN"/>
+        </w:rPr>
+        <w:t>Subsystem name: E</w:t>
+      </w:r>
+      <w:r>
+        <w:rPr>
+          <w:rFonts w:eastAsia="Arial"/>
+          <w:b w:val="false"/>
+          <w:i w:val="false"/>
+          <w:caps w:val="false"/>
+          <w:smallCaps w:val="false"/>
+          <w:strike w:val="false"/>
+          <w:dstrike w:val="false"/>
+          <w:color w:val="000000"/>
+          <w:kern w:val="0"/>
+          <w:sz w:val="22"/>
+          <w:u w:val="none"/>
+          <w:lang w:val="en" w:eastAsia="hi-IN"/>
+        </w:rPr>
+        <w:t>lectronic power steering subsystem</w:t>
+      </w:r>
+    </w:p>
+    <w:p>
+      <w:pPr>
+        <w:pStyle w:val="Normal"/>
+        <w:spacing w:before="0" w:after="0"/>
+        <w:rPr>
+          <w:b/>
           <w:b/>
           <w:color w:val="B7B7B7"/>
         </w:rPr>
-        <w:t>What is the item in question, and what does the item do?</w:t>
+      </w:pPr>
+      <w:r>
+        <w:rPr>
+          <w:rFonts w:eastAsia="Arial"/>
+          <w:b w:val="false"/>
+          <w:i w:val="false"/>
+          <w:caps w:val="false"/>
+          <w:smallCaps w:val="false"/>
+          <w:strike w:val="false"/>
+          <w:dstrike w:val="false"/>
+          <w:color w:val="000000"/>
+          <w:kern w:val="0"/>
+          <w:sz w:val="22"/>
+          <w:u w:val="none"/>
+          <w:lang w:val="en" w:eastAsia="hi-IN"/>
+        </w:rPr>
+        <w:t xml:space="preserve">Purpose: </w:t>
+      </w:r>
+      <w:r>
+        <w:rPr>
+          <w:rFonts w:eastAsia="Arial"/>
+          <w:b w:val="false"/>
+          <w:i w:val="false"/>
+          <w:caps w:val="false"/>
+          <w:smallCaps w:val="false"/>
+          <w:strike w:val="false"/>
+          <w:dstrike w:val="false"/>
+          <w:color w:val="000000"/>
+          <w:kern w:val="0"/>
+          <w:sz w:val="22"/>
+          <w:u w:val="none"/>
+          <w:lang w:val="en" w:eastAsia="hi-IN"/>
+        </w:rPr>
+        <w:t xml:space="preserve">responsible for measuring the torque provided by the driver and then adding an appropriate amount of torque based on a lane assistance system torque request.  </w:t>
       </w:r>
     </w:p>
     <w:p>
@@ -2409,26 +2810,121 @@
       </w:pPr>
       <w:r>
         <w:rPr>
+          <w:rFonts w:eastAsia="Arial"/>
+          <w:b w:val="false"/>
+          <w:i w:val="false"/>
+          <w:caps w:val="false"/>
+          <w:smallCaps w:val="false"/>
+          <w:strike w:val="false"/>
+          <w:dstrike w:val="false"/>
+          <w:color w:val="000000"/>
+          <w:kern w:val="0"/>
+          <w:sz w:val="22"/>
+          <w:u w:val="none"/>
+          <w:lang w:val="en" w:eastAsia="hi-IN"/>
+        </w:rPr>
+        <w:t>Components: The electronic power steering subsystem contains a driver steering torque sensor, an electronic power steering ECU, and a motor providing torque to the steering wheel.</w:t>
+      </w:r>
+    </w:p>
+    <w:p>
+      <w:pPr>
+        <w:pStyle w:val="Normal"/>
+        <w:spacing w:before="0" w:after="0"/>
+        <w:rPr>
+          <w:b/>
           <w:b/>
           <w:color w:val="B7B7B7"/>
         </w:rPr>
-      </w:r>
-    </w:p>
-    <w:p>
-      <w:pPr>
-        <w:pStyle w:val="Normal"/>
-        <w:spacing w:before="0" w:after="0"/>
-        <w:rPr>
-          <w:b/>
+      </w:pPr>
+      <w:r>
+        <w:rPr>
+          <w:rFonts w:eastAsia="Arial"/>
+          <w:b w:val="false"/>
+          <w:i w:val="false"/>
+          <w:caps w:val="false"/>
+          <w:smallCaps w:val="false"/>
+          <w:strike w:val="false"/>
+          <w:dstrike w:val="false"/>
+          <w:color w:val="000000"/>
+          <w:kern w:val="0"/>
+          <w:sz w:val="22"/>
+          <w:u w:val="none"/>
+          <w:lang w:val="en" w:eastAsia="hi-IN"/>
+        </w:rPr>
+        <w:t>Interface:The electronic power steering subsystem receives requests from the camera subsystem. The electronic power steering subsystem receives requests from and sends requests to the steering system.</w:t>
+      </w:r>
+    </w:p>
+    <w:p>
+      <w:pPr>
+        <w:pStyle w:val="Normal"/>
+        <w:spacing w:before="0" w:after="0"/>
+        <w:rPr>
+          <w:rFonts w:ascii="Arial" w:hAnsi="Arial" w:eastAsia="Arial"/>
+          <w:b w:val="false"/>
+          <w:b w:val="false"/>
+          <w:i w:val="false"/>
+          <w:i w:val="false"/>
+          <w:caps w:val="false"/>
+          <w:smallCaps w:val="false"/>
+          <w:strike w:val="false"/>
+          <w:dstrike w:val="false"/>
+          <w:color w:val="000000"/>
+          <w:kern w:val="0"/>
+          <w:sz w:val="22"/>
+          <w:u w:val="none"/>
+          <w:lang w:val="en" w:eastAsia="hi-IN"/>
+        </w:rPr>
+      </w:pPr>
+      <w:r>
+        <w:rPr>
           <w:b/>
           <w:color w:val="B7B7B7"/>
         </w:rPr>
-      </w:pPr>
-      <w:r>
-        <w:rPr>
+      </w:r>
+    </w:p>
+    <w:p>
+      <w:pPr>
+        <w:pStyle w:val="Normal"/>
+        <w:spacing w:before="0" w:after="0"/>
+        <w:rPr>
+          <w:b/>
           <w:b/>
           <w:color w:val="B7B7B7"/>
         </w:rPr>
+      </w:pPr>
+      <w:r>
+        <w:rPr>
+          <w:rFonts w:eastAsia="Arial"/>
+          <w:b w:val="false"/>
+          <w:i w:val="false"/>
+          <w:caps w:val="false"/>
+          <w:smallCaps w:val="false"/>
+          <w:strike w:val="false"/>
+          <w:dstrike w:val="false"/>
+          <w:color w:val="000000"/>
+          <w:kern w:val="0"/>
+          <w:sz w:val="22"/>
+          <w:u w:val="none"/>
+          <w:lang w:val="en" w:eastAsia="hi-IN"/>
+        </w:rPr>
+        <w:t>Subsystem name: C</w:t>
+      </w:r>
+      <w:r>
+        <w:rPr>
+          <w:rFonts w:eastAsia="Arial"/>
+          <w:b w:val="false"/>
+          <w:i w:val="false"/>
+          <w:caps w:val="false"/>
+          <w:smallCaps w:val="false"/>
+          <w:strike w:val="false"/>
+          <w:dstrike w:val="false"/>
+          <w:color w:val="000000"/>
+          <w:kern w:val="0"/>
+          <w:sz w:val="22"/>
+          <w:u w:val="none"/>
+          <w:lang w:val="en" w:eastAsia="hi-IN"/>
+        </w:rPr>
+        <w:t>ar display subsystem</w:t>
       </w:r>
     </w:p>
     <w:p>
@@ -2443,9 +2939,116 @@
       </w:pPr>
       <w:r>
         <w:rPr>
+          <w:rFonts w:eastAsia="Arial"/>
+          <w:b w:val="false"/>
+          <w:i w:val="false"/>
+          <w:caps w:val="false"/>
+          <w:smallCaps w:val="false"/>
+          <w:strike w:val="false"/>
+          <w:dstrike w:val="false"/>
+          <w:color w:val="000000"/>
+          <w:kern w:val="0"/>
+          <w:sz w:val="22"/>
+          <w:u w:val="none"/>
+          <w:lang w:val="en" w:eastAsia="hi-IN"/>
+        </w:rPr>
+        <w:t xml:space="preserve">Purpose: </w:t>
+      </w:r>
+      <w:r>
+        <w:rPr>
+          <w:rFonts w:eastAsia="Arial"/>
+          <w:b w:val="false"/>
+          <w:i w:val="false"/>
+          <w:caps w:val="false"/>
+          <w:smallCaps w:val="false"/>
+          <w:strike w:val="false"/>
+          <w:dstrike w:val="false"/>
+          <w:color w:val="000000"/>
+          <w:kern w:val="0"/>
+          <w:sz w:val="22"/>
+          <w:u w:val="none"/>
+          <w:lang w:val="en" w:eastAsia="hi-IN"/>
+        </w:rPr>
+        <w:t>responsible for displaying a warning light</w:t>
+      </w:r>
+      <w:r>
+        <w:rPr>
+          <w:rFonts w:eastAsia="Arial"/>
+          <w:b w:val="false"/>
+          <w:i w:val="false"/>
+          <w:caps w:val="false"/>
+          <w:smallCaps w:val="false"/>
+          <w:strike w:val="false"/>
+          <w:dstrike w:val="false"/>
+          <w:color w:val="000000"/>
+          <w:kern w:val="0"/>
+          <w:sz w:val="22"/>
+          <w:u w:val="none"/>
+          <w:lang w:val="en" w:eastAsia="hi-IN"/>
+        </w:rPr>
+        <w:t xml:space="preserve"> indicating the vehicle is departing its current lane</w:t>
+      </w:r>
+      <w:r>
+        <w:rPr>
+          <w:rFonts w:eastAsia="Arial"/>
+          <w:b w:val="false"/>
+          <w:i w:val="false"/>
+          <w:caps w:val="false"/>
+          <w:smallCaps w:val="false"/>
+          <w:strike w:val="false"/>
+          <w:dstrike w:val="false"/>
+          <w:color w:val="000000"/>
+          <w:kern w:val="0"/>
+          <w:sz w:val="22"/>
+          <w:u w:val="none"/>
+          <w:lang w:val="en" w:eastAsia="hi-IN"/>
+        </w:rPr>
+        <w:t xml:space="preserve"> when the camera subsystem request</w:t>
+      </w:r>
+      <w:r>
+        <w:rPr>
+          <w:rFonts w:eastAsia="Arial"/>
+          <w:b w:val="false"/>
+          <w:i w:val="false"/>
+          <w:caps w:val="false"/>
+          <w:smallCaps w:val="false"/>
+          <w:strike w:val="false"/>
+          <w:dstrike w:val="false"/>
+          <w:color w:val="000000"/>
+          <w:kern w:val="0"/>
+          <w:sz w:val="22"/>
+          <w:u w:val="none"/>
+          <w:lang w:val="en" w:eastAsia="hi-IN"/>
+        </w:rPr>
+        <w:t>s it.</w:t>
+      </w:r>
+    </w:p>
+    <w:p>
+      <w:pPr>
+        <w:pStyle w:val="Normal"/>
+        <w:spacing w:before="0" w:after="0"/>
+        <w:rPr>
+          <w:b/>
           <w:b/>
           <w:color w:val="B7B7B7"/>
         </w:rPr>
+      </w:pPr>
+      <w:r>
+        <w:rPr>
+          <w:rFonts w:eastAsia="Arial"/>
+          <w:b w:val="false"/>
+          <w:i w:val="false"/>
+          <w:caps w:val="false"/>
+          <w:smallCaps w:val="false"/>
+          <w:strike w:val="false"/>
+          <w:dstrike w:val="false"/>
+          <w:color w:val="000000"/>
+          <w:kern w:val="0"/>
+          <w:sz w:val="22"/>
+          <w:u w:val="none"/>
+          <w:lang w:val="en" w:eastAsia="hi-IN"/>
+        </w:rPr>
+        <w:t>Components: The car display subsystem contains a car display ECU and a car display.</w:t>
       </w:r>
     </w:p>
     <w:p>
@@ -2460,10 +3063,48 @@
       </w:pPr>
       <w:r>
         <w:rPr>
+          <w:rFonts w:eastAsia="Arial"/>
+          <w:b w:val="false"/>
+          <w:i w:val="false"/>
+          <w:caps w:val="false"/>
+          <w:smallCaps w:val="false"/>
+          <w:strike w:val="false"/>
+          <w:dstrike w:val="false"/>
+          <w:color w:val="000000"/>
+          <w:kern w:val="0"/>
+          <w:sz w:val="22"/>
+          <w:u w:val="none"/>
+          <w:lang w:val="en" w:eastAsia="hi-IN"/>
+        </w:rPr>
+        <w:t>Interface: The car display subsystem receives requests from the camera subsystem.</w:t>
+      </w:r>
+    </w:p>
+    <w:p>
+      <w:pPr>
+        <w:pStyle w:val="Normal"/>
+        <w:spacing w:before="0" w:after="0"/>
+        <w:rPr>
+          <w:rFonts w:ascii="Arial" w:hAnsi="Arial" w:eastAsia="Arial"/>
+          <w:b w:val="false"/>
+          <w:b w:val="false"/>
+          <w:i w:val="false"/>
+          <w:i w:val="false"/>
+          <w:caps w:val="false"/>
+          <w:smallCaps w:val="false"/>
+          <w:strike w:val="false"/>
+          <w:dstrike w:val="false"/>
+          <w:color w:val="000000"/>
+          <w:kern w:val="0"/>
+          <w:sz w:val="22"/>
+          <w:u w:val="none"/>
+          <w:lang w:val="en" w:eastAsia="hi-IN"/>
+        </w:rPr>
+      </w:pPr>
+      <w:r>
+        <w:rPr>
           <w:b/>
           <w:color w:val="B7B7B7"/>
         </w:rPr>
-        <w:t xml:space="preserve">What are its two main functions? How do they work? </w:t>
       </w:r>
     </w:p>
     <w:p>
@@ -2478,26 +3119,104 @@
       </w:pPr>
       <w:r>
         <w:rPr>
+          <w:rFonts w:eastAsia="Arial"/>
+          <w:b w:val="false"/>
+          <w:i w:val="false"/>
+          <w:caps w:val="false"/>
+          <w:smallCaps w:val="false"/>
+          <w:strike w:val="false"/>
+          <w:dstrike w:val="false"/>
+          <w:color w:val="000000"/>
+          <w:kern w:val="0"/>
+          <w:sz w:val="22"/>
+          <w:u w:val="none"/>
+          <w:lang w:val="en" w:eastAsia="hi-IN"/>
+        </w:rPr>
+        <w:t>Operation and Envrionmental Constraints</w:t>
+      </w:r>
+    </w:p>
+    <w:p>
+      <w:pPr>
+        <w:pStyle w:val="Normal"/>
+        <w:spacing w:before="0" w:after="0"/>
+        <w:rPr>
+          <w:b/>
           <w:b/>
           <w:color w:val="B7B7B7"/>
         </w:rPr>
-      </w:r>
-    </w:p>
-    <w:p>
-      <w:pPr>
-        <w:pStyle w:val="Normal"/>
-        <w:spacing w:before="0" w:after="0"/>
-        <w:rPr>
-          <w:b/>
+      </w:pPr>
+      <w:r>
+        <w:rPr>
+          <w:rFonts w:eastAsia="Arial"/>
+          <w:b w:val="false"/>
+          <w:i w:val="false"/>
+          <w:caps w:val="false"/>
+          <w:smallCaps w:val="false"/>
+          <w:strike w:val="false"/>
+          <w:dstrike w:val="false"/>
+          <w:color w:val="000000"/>
+          <w:kern w:val="0"/>
+          <w:sz w:val="22"/>
+          <w:u w:val="none"/>
+          <w:lang w:val="en" w:eastAsia="hi-IN"/>
+        </w:rPr>
+        <w:t>TODO</w:t>
+      </w:r>
+    </w:p>
+    <w:p>
+      <w:pPr>
+        <w:pStyle w:val="Normal"/>
+        <w:spacing w:before="0" w:after="0"/>
+        <w:rPr>
+          <w:rFonts w:ascii="Arial" w:hAnsi="Arial" w:eastAsia="Arial"/>
+          <w:b w:val="false"/>
+          <w:b w:val="false"/>
+          <w:i w:val="false"/>
+          <w:i w:val="false"/>
+          <w:caps w:val="false"/>
+          <w:smallCaps w:val="false"/>
+          <w:strike w:val="false"/>
+          <w:dstrike w:val="false"/>
+          <w:color w:val="000000"/>
+          <w:kern w:val="0"/>
+          <w:sz w:val="22"/>
+          <w:u w:val="none"/>
+          <w:lang w:val="en" w:eastAsia="hi-IN"/>
+        </w:rPr>
+      </w:pPr>
+      <w:r>
+        <w:rPr>
           <w:b/>
           <w:color w:val="B7B7B7"/>
         </w:rPr>
-      </w:pPr>
-      <w:r>
-        <w:rPr>
+      </w:r>
+    </w:p>
+    <w:p>
+      <w:pPr>
+        <w:pStyle w:val="Normal"/>
+        <w:spacing w:before="0" w:after="0"/>
+        <w:rPr>
+          <w:b/>
           <w:b/>
           <w:color w:val="B7B7B7"/>
         </w:rPr>
+      </w:pPr>
+      <w:r>
+        <w:rPr>
+          <w:rFonts w:eastAsia="Arial"/>
+          <w:b w:val="false"/>
+          <w:i w:val="false"/>
+          <w:caps w:val="false"/>
+          <w:smallCaps w:val="false"/>
+          <w:strike w:val="false"/>
+          <w:dstrike w:val="false"/>
+          <w:color w:val="000000"/>
+          <w:kern w:val="0"/>
+          <w:sz w:val="22"/>
+          <w:u w:val="none"/>
+          <w:lang w:val="en" w:eastAsia="hi-IN"/>
+        </w:rPr>
+        <w:t>Legal requirements in US</w:t>
       </w:r>
     </w:p>
     <w:p>
@@ -2512,6 +3231,45 @@
       </w:pPr>
       <w:r>
         <w:rPr>
+          <w:rFonts w:eastAsia="Arial"/>
+          <w:b w:val="false"/>
+          <w:i w:val="false"/>
+          <w:caps w:val="false"/>
+          <w:smallCaps w:val="false"/>
+          <w:strike w:val="false"/>
+          <w:dstrike w:val="false"/>
+          <w:color w:val="000000"/>
+          <w:kern w:val="0"/>
+          <w:sz w:val="22"/>
+          <w:u w:val="none"/>
+          <w:lang w:val="en" w:eastAsia="hi-IN"/>
+        </w:rPr>
+        <w:t>TODO</w:t>
+      </w:r>
+    </w:p>
+    <w:p>
+      <w:pPr>
+        <w:pStyle w:val="Normal"/>
+        <w:spacing w:before="0" w:after="0"/>
+        <w:rPr>
+          <w:rFonts w:ascii="Arial" w:hAnsi="Arial" w:eastAsia="Arial"/>
+          <w:b w:val="false"/>
+          <w:b w:val="false"/>
+          <w:i w:val="false"/>
+          <w:i w:val="false"/>
+          <w:caps w:val="false"/>
+          <w:smallCaps w:val="false"/>
+          <w:strike w:val="false"/>
+          <w:dstrike w:val="false"/>
+          <w:color w:val="000000"/>
+          <w:kern w:val="0"/>
+          <w:sz w:val="22"/>
+          <w:u w:val="none"/>
+          <w:lang w:val="en" w:eastAsia="hi-IN"/>
+        </w:rPr>
+      </w:pPr>
+      <w:r>
+        <w:rPr>
           <w:b/>
           <w:color w:val="B7B7B7"/>
         </w:rPr>
@@ -2529,364 +3287,158 @@
       </w:pPr>
       <w:r>
         <w:rPr>
+          <w:rFonts w:eastAsia="Arial"/>
+          <w:b w:val="false"/>
+          <w:i w:val="false"/>
+          <w:caps w:val="false"/>
+          <w:smallCaps w:val="false"/>
+          <w:strike w:val="false"/>
+          <w:dstrike w:val="false"/>
+          <w:color w:val="000000"/>
+          <w:kern w:val="0"/>
+          <w:sz w:val="22"/>
+          <w:u w:val="none"/>
+          <w:lang w:val="en" w:eastAsia="hi-IN"/>
+        </w:rPr>
+        <w:t>National and International Standards</w:t>
+      </w:r>
+    </w:p>
+    <w:p>
+      <w:pPr>
+        <w:pStyle w:val="Normal"/>
+        <w:spacing w:before="0" w:after="0"/>
+        <w:rPr>
+          <w:b/>
           <w:b/>
           <w:color w:val="B7B7B7"/>
         </w:rPr>
-        <w:t>Which subsystems are responsible for each function?</w:t>
-      </w:r>
-    </w:p>
-    <w:p>
-      <w:pPr>
-        <w:pStyle w:val="Normal"/>
-        <w:spacing w:before="0" w:after="0"/>
-        <w:rPr>
-          <w:b/>
+      </w:pPr>
+      <w:r>
+        <w:rPr>
+          <w:rFonts w:eastAsia="Arial"/>
+          <w:b w:val="false"/>
+          <w:i w:val="false"/>
+          <w:caps w:val="false"/>
+          <w:smallCaps w:val="false"/>
+          <w:strike w:val="false"/>
+          <w:dstrike w:val="false"/>
+          <w:color w:val="000000"/>
+          <w:kern w:val="0"/>
+          <w:sz w:val="22"/>
+          <w:u w:val="none"/>
+          <w:lang w:val="en" w:eastAsia="hi-IN"/>
+        </w:rPr>
+        <w:t>TODO</w:t>
+      </w:r>
+    </w:p>
+    <w:p>
+      <w:pPr>
+        <w:pStyle w:val="Normal"/>
+        <w:spacing w:before="0" w:after="0"/>
+        <w:rPr>
+          <w:rFonts w:ascii="Arial" w:hAnsi="Arial" w:eastAsia="Arial"/>
+          <w:b w:val="false"/>
+          <w:b w:val="false"/>
+          <w:i w:val="false"/>
+          <w:i w:val="false"/>
+          <w:caps w:val="false"/>
+          <w:smallCaps w:val="false"/>
+          <w:strike w:val="false"/>
+          <w:dstrike w:val="false"/>
+          <w:color w:val="000000"/>
+          <w:kern w:val="0"/>
+          <w:sz w:val="22"/>
+          <w:u w:val="none"/>
+          <w:lang w:val="en" w:eastAsia="hi-IN"/>
+        </w:rPr>
+      </w:pPr>
+      <w:r>
+        <w:rPr>
           <w:b/>
           <w:color w:val="B7B7B7"/>
         </w:rPr>
-      </w:pPr>
-      <w:r>
-        <w:rPr>
+      </w:r>
+    </w:p>
+    <w:p>
+      <w:pPr>
+        <w:pStyle w:val="Normal"/>
+        <w:spacing w:before="0" w:after="0"/>
+        <w:rPr>
+          <w:b/>
           <w:b/>
           <w:color w:val="B7B7B7"/>
         </w:rPr>
-      </w:r>
-    </w:p>
-    <w:p>
-      <w:pPr>
-        <w:pStyle w:val="Normal"/>
-        <w:spacing w:before="0" w:after="0"/>
-        <w:rPr>
-          <w:b/>
-          <w:b/>
-          <w:color w:val="B7B7B7"/>
-        </w:rPr>
-      </w:pPr>
-      <w:r>
-        <w:rPr>
-          <w:b/>
-          <w:color w:val="B7B7B7"/>
-        </w:rPr>
-      </w:r>
-    </w:p>
-    <w:p>
-      <w:pPr>
-        <w:pStyle w:val="Normal"/>
-        <w:spacing w:before="0" w:after="0"/>
-        <w:rPr>
-          <w:b/>
-          <w:b/>
-          <w:color w:val="B7B7B7"/>
-        </w:rPr>
-      </w:pPr>
-      <w:r>
-        <w:rPr>
-          <w:b/>
-          <w:color w:val="B7B7B7"/>
-        </w:rPr>
-      </w:r>
-    </w:p>
-    <w:p>
-      <w:pPr>
-        <w:pStyle w:val="Normal"/>
-        <w:spacing w:before="0" w:after="0"/>
-        <w:rPr>
-          <w:b/>
-          <w:b/>
-          <w:color w:val="B7B7B7"/>
-        </w:rPr>
-      </w:pPr>
-      <w:r>
-        <w:rPr>
-          <w:b/>
-          <w:color w:val="B7B7B7"/>
-        </w:rPr>
-        <w:t>What are the boundaries of the item? What subsystems are inside the item? What elements or subsystems are outside of the item?</w:t>
-      </w:r>
-    </w:p>
-    <w:p>
-      <w:pPr>
-        <w:pStyle w:val="Normal"/>
-        <w:spacing w:before="0" w:after="0"/>
-        <w:ind w:left="0" w:right="0" w:hanging="0"/>
-        <w:rPr>
-          <w:b/>
-          <w:b/>
-          <w:color w:val="B7B7B7"/>
-        </w:rPr>
-      </w:pPr>
-      <w:r>
-        <w:rPr>
-          <w:b/>
-          <w:color w:val="B7B7B7"/>
-        </w:rPr>
-      </w:r>
-    </w:p>
-    <w:p>
-      <w:pPr>
-        <w:pStyle w:val="Normal"/>
-        <w:spacing w:before="0" w:after="0"/>
-        <w:ind w:left="0" w:right="0" w:hanging="0"/>
-        <w:rPr>
-          <w:b/>
-          <w:b/>
-          <w:color w:val="B7B7B7"/>
-        </w:rPr>
-      </w:pPr>
-      <w:r>
-        <w:rPr>
-          <w:b/>
-          <w:color w:val="B7B7B7"/>
-        </w:rPr>
-      </w:r>
-    </w:p>
-    <w:p>
-      <w:pPr>
-        <w:pStyle w:val="Normal"/>
-        <w:spacing w:before="0" w:after="0"/>
-        <w:ind w:left="0" w:right="0" w:hanging="0"/>
-        <w:rPr>
-          <w:b/>
-          <w:b/>
-          <w:color w:val="B7B7B7"/>
-        </w:rPr>
-      </w:pPr>
-      <w:r>
-        <w:rPr>
-          <w:b/>
-          <w:color w:val="B7B7B7"/>
-        </w:rPr>
-      </w:r>
-    </w:p>
-    <w:p>
-      <w:pPr>
-        <w:pStyle w:val="Normal"/>
-        <w:spacing w:before="0" w:after="0"/>
-        <w:ind w:left="0" w:right="0" w:hanging="0"/>
-        <w:rPr>
-          <w:b/>
-          <w:b/>
-          <w:color w:val="B7B7B7"/>
-        </w:rPr>
-      </w:pPr>
-      <w:r>
-        <w:rPr>
-          <w:b/>
-          <w:color w:val="B7B7B7"/>
-        </w:rPr>
-      </w:r>
-    </w:p>
-    <w:p>
-      <w:pPr>
-        <w:pStyle w:val="Normal"/>
-        <w:spacing w:before="0" w:after="0"/>
-        <w:ind w:left="0" w:right="0" w:hanging="0"/>
-        <w:rPr>
-          <w:b/>
-          <w:b/>
-          <w:color w:val="B7B7B7"/>
-        </w:rPr>
-      </w:pPr>
-      <w:r>
-        <w:rPr>
-          <w:b/>
-          <w:color w:val="B7B7B7"/>
-        </w:rPr>
-        <w:t>OPTIONAL</w:t>
-      </w:r>
-    </w:p>
-    <w:p>
-      <w:pPr>
-        <w:pStyle w:val="Normal"/>
-        <w:spacing w:before="0" w:after="0"/>
-        <w:ind w:left="0" w:right="0" w:hanging="0"/>
-        <w:rPr>
-          <w:b/>
-          <w:b/>
-          <w:color w:val="B7B7B7"/>
-        </w:rPr>
-      </w:pPr>
-      <w:r>
-        <w:rPr>
-          <w:b/>
-          <w:color w:val="B7B7B7"/>
-        </w:rPr>
-        <w:t>Optionally, include information about these points as well. These were not included in the lectures, but you might be able to find this information online:</w:t>
-      </w:r>
-    </w:p>
-    <w:p>
-      <w:pPr>
-        <w:pStyle w:val="Normal"/>
-        <w:numPr>
-          <w:ilvl w:val="0"/>
-          <w:numId w:val="1"/>
-        </w:numPr>
-        <w:spacing w:before="0" w:after="0"/>
-        <w:ind w:left="720" w:right="0" w:hanging="360"/>
+      </w:pPr>
+      <w:r>
+        <w:rPr>
+          <w:rFonts w:eastAsia="Arial"/>
+          <w:b w:val="false"/>
+          <w:i w:val="false"/>
+          <w:caps w:val="false"/>
+          <w:smallCaps w:val="false"/>
+          <w:strike w:val="false"/>
+          <w:dstrike w:val="false"/>
+          <w:color w:val="000000"/>
+          <w:kern w:val="0"/>
+          <w:sz w:val="22"/>
+          <w:u w:val="none"/>
+          <w:lang w:val="en" w:eastAsia="hi-IN"/>
+        </w:rPr>
+        <w:t>Records of previously known safety related incidents</w:t>
+      </w:r>
+    </w:p>
+    <w:p>
+      <w:pPr>
+        <w:pStyle w:val="Normal"/>
+        <w:spacing w:before="0" w:after="0"/>
+        <w:rPr/>
+      </w:pPr>
+      <w:r>
+        <w:rPr>
+          <w:rFonts w:eastAsia="Arial"/>
+          <w:b w:val="false"/>
+          <w:i w:val="false"/>
+          <w:caps w:val="false"/>
+          <w:smallCaps w:val="false"/>
+          <w:strike w:val="false"/>
+          <w:dstrike w:val="false"/>
+          <w:color w:val="000000"/>
+          <w:kern w:val="0"/>
+          <w:sz w:val="22"/>
+          <w:u w:val="none"/>
+          <w:lang w:val="en" w:eastAsia="hi-IN"/>
+        </w:rPr>
+        <w:t>TODO</w:t>
+      </w:r>
+    </w:p>
+    <w:p>
+      <w:pPr>
+        <w:pStyle w:val="Normal"/>
+        <w:spacing w:before="0" w:after="0"/>
+        <w:rPr/>
+      </w:pPr>
+      <w:r>
+        <w:rPr/>
+      </w:r>
+      <w:r>
+        <w:br w:type="page"/>
+      </w:r>
+    </w:p>
+    <w:p>
+      <w:pPr>
+        <w:pStyle w:val="Normal"/>
+        <w:spacing w:before="0" w:after="0"/>
+        <w:rPr/>
+      </w:pPr>
+      <w:r>
+        <w:rPr/>
+      </w:r>
+    </w:p>
+    <w:p>
+      <w:pPr>
+        <w:pStyle w:val="Heading1"/>
+        <w:spacing w:before="0" w:after="0"/>
         <w:contextualSpacing/>
-        <w:rPr>
-          <w:b/>
-          <w:b/>
-          <w:color w:val="B7B7B7"/>
-          <w:u w:val="none"/>
-        </w:rPr>
-      </w:pPr>
-      <w:r>
-        <w:rPr>
-          <w:b/>
-          <w:color w:val="B7B7B7"/>
-        </w:rPr>
-        <w:t>Operational and Environmental Constraints. This could especially be limited to camera performance; lane lines are difficult to detect in snow, fog, etc</w:t>
-      </w:r>
-    </w:p>
-    <w:p>
-      <w:pPr>
-        <w:pStyle w:val="Normal"/>
-        <w:numPr>
-          <w:ilvl w:val="0"/>
-          <w:numId w:val="1"/>
-        </w:numPr>
-        <w:spacing w:before="0" w:after="0"/>
-        <w:ind w:left="720" w:right="0" w:hanging="360"/>
-        <w:contextualSpacing/>
-        <w:rPr>
-          <w:b/>
-          <w:b/>
-          <w:color w:val="B7B7B7"/>
-          <w:u w:val="none"/>
-        </w:rPr>
-      </w:pPr>
-      <w:r>
-        <w:rPr>
-          <w:b/>
-          <w:color w:val="B7B7B7"/>
-        </w:rPr>
-        <w:t>Legal requirements in your country for lane assistance technology</w:t>
-      </w:r>
-    </w:p>
-    <w:p>
-      <w:pPr>
-        <w:pStyle w:val="Normal"/>
-        <w:numPr>
-          <w:ilvl w:val="0"/>
-          <w:numId w:val="1"/>
-        </w:numPr>
-        <w:spacing w:before="0" w:after="0"/>
-        <w:ind w:left="720" w:right="0" w:hanging="360"/>
-        <w:contextualSpacing/>
-        <w:rPr>
-          <w:b/>
-          <w:b/>
-          <w:color w:val="B7B7B7"/>
-          <w:u w:val="none"/>
-        </w:rPr>
-      </w:pPr>
-      <w:r>
-        <w:rPr>
-          <w:b/>
-          <w:color w:val="B7B7B7"/>
-        </w:rPr>
-        <w:t>National and International Standards Related to the Item</w:t>
-      </w:r>
-    </w:p>
-    <w:p>
-      <w:pPr>
-        <w:pStyle w:val="Normal"/>
-        <w:numPr>
-          <w:ilvl w:val="0"/>
-          <w:numId w:val="1"/>
-        </w:numPr>
-        <w:spacing w:before="0" w:after="0"/>
-        <w:ind w:left="720" w:right="0" w:hanging="360"/>
-        <w:contextualSpacing/>
-        <w:rPr>
-          <w:b/>
-          <w:b/>
-          <w:color w:val="B7B7B7"/>
-          <w:u w:val="none"/>
-        </w:rPr>
-      </w:pPr>
-      <w:r>
-        <w:rPr>
-          <w:b/>
-          <w:color w:val="B7B7B7"/>
-        </w:rPr>
-        <w:t>Records of previously known safety-related incidents or behavioral shortfalls</w:t>
-      </w:r>
-    </w:p>
-    <w:p>
-      <w:pPr>
-        <w:pStyle w:val="Normal"/>
-        <w:spacing w:before="0" w:after="0"/>
-        <w:ind w:left="0" w:right="0" w:hanging="0"/>
-        <w:rPr>
-          <w:b/>
-          <w:b/>
-          <w:color w:val="B7B7B7"/>
-        </w:rPr>
-      </w:pPr>
-      <w:r>
-        <w:rPr>
-          <w:b/>
-          <w:color w:val="B7B7B7"/>
-        </w:rPr>
-      </w:r>
-    </w:p>
-    <w:p>
-      <w:pPr>
-        <w:pStyle w:val="Normal"/>
-        <w:spacing w:before="0" w:after="0"/>
-        <w:rPr>
-          <w:b/>
-          <w:b/>
-          <w:color w:val="B7B7B7"/>
-        </w:rPr>
-      </w:pPr>
-      <w:r>
-        <w:rPr>
-          <w:b/>
-          <w:color w:val="B7B7B7"/>
-        </w:rPr>
-        <w:t>]</w:t>
-      </w:r>
-    </w:p>
-    <w:p>
-      <w:pPr>
-        <w:pStyle w:val="Normal"/>
-        <w:spacing w:before="0" w:after="0"/>
-        <w:rPr/>
-      </w:pPr>
-      <w:r>
-        <w:rPr/>
-      </w:r>
-    </w:p>
-    <w:p>
-      <w:pPr>
-        <w:pStyle w:val="Normal"/>
-        <w:spacing w:before="0" w:after="0"/>
-        <w:rPr/>
-      </w:pPr>
-      <w:r>
-        <w:rPr/>
-      </w:r>
-      <w:r>
-        <w:br w:type="page"/>
-      </w:r>
-    </w:p>
-    <w:p>
-      <w:pPr>
-        <w:pStyle w:val="Normal"/>
-        <w:spacing w:before="0" w:after="0"/>
-        <w:rPr/>
-      </w:pPr>
-      <w:r>
-        <w:rPr/>
-      </w:r>
-    </w:p>
-    <w:p>
-      <w:pPr>
-        <w:pStyle w:val="Heading1"/>
-        <w:spacing w:before="0" w:after="0"/>
         <w:rPr/>
       </w:pPr>
       <w:bookmarkStart w:id="19" w:name="_km1cu1hyl182"/>
@@ -2900,6 +3452,7 @@
       <w:pPr>
         <w:pStyle w:val="Heading2"/>
         <w:spacing w:before="0" w:after="0"/>
+        <w:contextualSpacing/>
         <w:rPr/>
       </w:pPr>
       <w:bookmarkStart w:id="20" w:name="_ww7fqc274i9y"/>
@@ -2913,38 +3466,41 @@
       <w:pPr>
         <w:pStyle w:val="Normal"/>
         <w:spacing w:before="0" w:after="0"/>
-        <w:rPr>
-          <w:b/>
-          <w:b/>
-          <w:color w:val="B7B7B7"/>
-        </w:rPr>
-      </w:pPr>
-      <w:r>
-        <w:rPr>
-          <w:b/>
-          <w:color w:val="B7B7B7"/>
-        </w:rPr>
-        <w:t xml:space="preserve">[Instructions: </w:t>
-      </w:r>
-    </w:p>
-    <w:p>
-      <w:pPr>
-        <w:pStyle w:val="Normal"/>
-        <w:spacing w:before="0" w:after="0"/>
-        <w:rPr/>
-      </w:pPr>
-      <w:r>
-        <w:rPr>
-          <w:b/>
-          <w:color w:val="B7B7B7"/>
-        </w:rPr>
-        <w:t>Describe the major goal of this project; what are we trying to accomplish by analyzing the lane assistance functions with ISO 26262?]</w:t>
+        <w:contextualSpacing/>
+        <w:rPr/>
+      </w:pPr>
+      <w:r>
+        <w:rPr/>
+      </w:r>
+    </w:p>
+    <w:p>
+      <w:pPr>
+        <w:pStyle w:val="Normal"/>
+        <w:spacing w:before="0" w:after="0"/>
+        <w:contextualSpacing/>
+        <w:rPr/>
+      </w:pPr>
+      <w:r>
+        <w:rPr/>
+        <w:t>The purpose of this project is to achieve functional safety for the lane keeping item.</w:t>
       </w:r>
     </w:p>
     <w:p>
       <w:pPr>
         <w:pStyle w:val="Heading2"/>
         <w:spacing w:before="0" w:after="0"/>
+        <w:contextualSpacing/>
+        <w:rPr/>
+      </w:pPr>
+      <w:r>
+        <w:rPr/>
+      </w:r>
+    </w:p>
+    <w:p>
+      <w:pPr>
+        <w:pStyle w:val="Heading2"/>
+        <w:spacing w:before="0" w:after="0"/>
+        <w:contextualSpacing/>
         <w:rPr/>
       </w:pPr>
       <w:bookmarkStart w:id="21" w:name="_v2rbrzjrkt9b"/>
@@ -2963,194 +3519,6 @@
           <w:b/>
           <w:color w:val="B7B7B7"/>
         </w:rPr>
-      </w:pPr>
-      <w:r>
-        <w:rPr>
-          <w:b/>
-          <w:color w:val="B7B7B7"/>
-        </w:rPr>
-        <w:t xml:space="preserve">[Instructions: </w:t>
-      </w:r>
-    </w:p>
-    <w:p>
-      <w:pPr>
-        <w:pStyle w:val="Normal"/>
-        <w:spacing w:before="0" w:after="0"/>
-        <w:rPr>
-          <w:b/>
-          <w:b/>
-          <w:color w:val="B7B7B7"/>
-        </w:rPr>
-      </w:pPr>
-      <w:r>
-        <w:rPr>
-          <w:b/>
-          <w:color w:val="B7B7B7"/>
-        </w:rPr>
-        <w:t xml:space="preserve">Fill in who will be responsible for each measure or activity. Hint: The lesson on Safety Management Roles and Responsibilities. </w:t>
-      </w:r>
-    </w:p>
-    <w:p>
-      <w:pPr>
-        <w:pStyle w:val="Normal"/>
-        <w:spacing w:before="0" w:after="0"/>
-        <w:rPr>
-          <w:b/>
-          <w:b/>
-          <w:color w:val="B7B7B7"/>
-        </w:rPr>
-      </w:pPr>
-      <w:r>
-        <w:rPr>
-          <w:b/>
-          <w:color w:val="B7B7B7"/>
-        </w:rPr>
-      </w:r>
-    </w:p>
-    <w:p>
-      <w:pPr>
-        <w:pStyle w:val="Normal"/>
-        <w:spacing w:before="0" w:after="0"/>
-        <w:rPr>
-          <w:b/>
-          <w:b/>
-          <w:color w:val="B7B7B7"/>
-        </w:rPr>
-      </w:pPr>
-      <w:r>
-        <w:rPr>
-          <w:b/>
-          <w:color w:val="B7B7B7"/>
-        </w:rPr>
-        <w:t>The options are:</w:t>
-      </w:r>
-    </w:p>
-    <w:p>
-      <w:pPr>
-        <w:pStyle w:val="Normal"/>
-        <w:spacing w:before="0" w:after="0"/>
-        <w:rPr>
-          <w:b/>
-          <w:b/>
-          <w:color w:val="B7B7B7"/>
-        </w:rPr>
-      </w:pPr>
-      <w:r>
-        <w:rPr>
-          <w:b/>
-          <w:color w:val="B7B7B7"/>
-        </w:rPr>
-        <w:t>All Team Members</w:t>
-      </w:r>
-    </w:p>
-    <w:p>
-      <w:pPr>
-        <w:pStyle w:val="Normal"/>
-        <w:spacing w:before="0" w:after="0"/>
-        <w:rPr>
-          <w:b/>
-          <w:b/>
-          <w:color w:val="B7B7B7"/>
-        </w:rPr>
-      </w:pPr>
-      <w:r>
-        <w:rPr>
-          <w:b/>
-          <w:color w:val="B7B7B7"/>
-        </w:rPr>
-        <w:t>Safety Manager</w:t>
-      </w:r>
-    </w:p>
-    <w:p>
-      <w:pPr>
-        <w:pStyle w:val="Normal"/>
-        <w:spacing w:before="0" w:after="0"/>
-        <w:rPr>
-          <w:b/>
-          <w:b/>
-          <w:color w:val="B7B7B7"/>
-        </w:rPr>
-      </w:pPr>
-      <w:r>
-        <w:rPr>
-          <w:b/>
-          <w:color w:val="B7B7B7"/>
-        </w:rPr>
-        <w:t>Project Manager</w:t>
-      </w:r>
-    </w:p>
-    <w:p>
-      <w:pPr>
-        <w:pStyle w:val="Normal"/>
-        <w:spacing w:before="0" w:after="0"/>
-        <w:rPr>
-          <w:b/>
-          <w:b/>
-          <w:color w:val="B7B7B7"/>
-        </w:rPr>
-      </w:pPr>
-      <w:r>
-        <w:rPr>
-          <w:b/>
-          <w:color w:val="B7B7B7"/>
-        </w:rPr>
-        <w:t>Safety Auditor</w:t>
-      </w:r>
-    </w:p>
-    <w:p>
-      <w:pPr>
-        <w:pStyle w:val="Normal"/>
-        <w:spacing w:before="0" w:after="0"/>
-        <w:rPr>
-          <w:b/>
-          <w:b/>
-          <w:color w:val="B7B7B7"/>
-        </w:rPr>
-      </w:pPr>
-      <w:r>
-        <w:rPr>
-          <w:b/>
-          <w:color w:val="B7B7B7"/>
-        </w:rPr>
-        <w:t>Safety Assessor</w:t>
-      </w:r>
-    </w:p>
-    <w:p>
-      <w:pPr>
-        <w:pStyle w:val="Normal"/>
-        <w:spacing w:before="0" w:after="0"/>
-        <w:rPr/>
-      </w:pPr>
-      <w:r>
-        <w:rPr>
-          <w:b/>
-          <w:color w:val="B7B7B7"/>
-        </w:rPr>
-        <w:t>]</w:t>
-      </w:r>
-    </w:p>
-    <w:p>
-      <w:pPr>
-        <w:pStyle w:val="Normal"/>
-        <w:spacing w:before="0" w:after="0"/>
-        <w:rPr>
-          <w:b/>
-          <w:b/>
-          <w:color w:val="B7B7B7"/>
-        </w:rPr>
-      </w:pPr>
-      <w:r>
-        <w:rPr>
-          <w:b/>
-          <w:color w:val="B7B7B7"/>
-        </w:rPr>
-      </w:r>
-    </w:p>
-    <w:p>
-      <w:pPr>
-        <w:pStyle w:val="Normal"/>
-        <w:spacing w:before="0" w:after="0"/>
-        <w:rPr/>
       </w:pPr>
       <w:r>
         <w:rPr/>
@@ -3159,9 +3527,9 @@
     <w:tbl>
       <w:tblPr>
         <w:tblStyle w:val="Table2"/>
-        <w:tblW w:w="8865" w:type="dxa"/>
+        <w:tblW w:w="9270" w:type="dxa"/>
         <w:jc w:val="left"/>
-        <w:tblInd w:w="-17" w:type="dxa"/>
+        <w:tblInd w:w="-117" w:type="dxa"/>
         <w:tblBorders>
           <w:top w:val="single" w:sz="8" w:space="0" w:color="000000"/>
           <w:left w:val="single" w:sz="8" w:space="0" w:color="000000"/>
@@ -3180,8 +3548,8 @@
       </w:tblPr>
       <w:tblGrid>
         <w:gridCol w:w="3749"/>
-        <w:gridCol w:w="1710"/>
-        <w:gridCol w:w="3406"/>
+        <w:gridCol w:w="2191"/>
+        <w:gridCol w:w="3330"/>
       </w:tblGrid>
       <w:tr>
         <w:trPr/>
@@ -3213,7 +3581,7 @@
         </w:tc>
         <w:tc>
           <w:tcPr>
-            <w:tcW w:w="1710" w:type="dxa"/>
+            <w:tcW w:w="2191" w:type="dxa"/>
             <w:tcBorders>
               <w:top w:val="single" w:sz="8" w:space="0" w:color="000000"/>
               <w:left w:val="single" w:sz="8" w:space="0" w:color="000000"/>
@@ -3239,7 +3607,7 @@
         </w:tc>
         <w:tc>
           <w:tcPr>
-            <w:tcW w:w="3406" w:type="dxa"/>
+            <w:tcW w:w="3330" w:type="dxa"/>
             <w:tcBorders>
               <w:top w:val="single" w:sz="8" w:space="0" w:color="000000"/>
               <w:left w:val="single" w:sz="8" w:space="0" w:color="000000"/>
@@ -3296,7 +3664,7 @@
         </w:tc>
         <w:tc>
           <w:tcPr>
-            <w:tcW w:w="1710" w:type="dxa"/>
+            <w:tcW w:w="2191" w:type="dxa"/>
             <w:tcBorders>
               <w:top w:val="single" w:sz="8" w:space="0" w:color="000000"/>
               <w:left w:val="single" w:sz="8" w:space="0" w:color="000000"/>
@@ -3316,12 +3684,13 @@
             </w:pPr>
             <w:r>
               <w:rPr/>
-            </w:r>
-          </w:p>
-        </w:tc>
-        <w:tc>
-          <w:tcPr>
-            <w:tcW w:w="3406" w:type="dxa"/>
+              <w:t>All Team Members</w:t>
+            </w:r>
+          </w:p>
+        </w:tc>
+        <w:tc>
+          <w:tcPr>
+            <w:tcW w:w="3330" w:type="dxa"/>
             <w:tcBorders>
               <w:top w:val="single" w:sz="8" w:space="0" w:color="000000"/>
               <w:left w:val="single" w:sz="8" w:space="0" w:color="000000"/>
@@ -3378,7 +3747,7 @@
         </w:tc>
         <w:tc>
           <w:tcPr>
-            <w:tcW w:w="1710" w:type="dxa"/>
+            <w:tcW w:w="2191" w:type="dxa"/>
             <w:tcBorders>
               <w:top w:val="single" w:sz="8" w:space="0" w:color="000000"/>
               <w:left w:val="single" w:sz="8" w:space="0" w:color="000000"/>
@@ -3398,12 +3767,13 @@
             </w:pPr>
             <w:r>
               <w:rPr/>
-            </w:r>
-          </w:p>
-        </w:tc>
-        <w:tc>
-          <w:tcPr>
-            <w:tcW w:w="3406" w:type="dxa"/>
+              <w:t>All Team Members</w:t>
+            </w:r>
+          </w:p>
+        </w:tc>
+        <w:tc>
+          <w:tcPr>
+            <w:tcW w:w="3330" w:type="dxa"/>
             <w:tcBorders>
               <w:top w:val="single" w:sz="8" w:space="0" w:color="000000"/>
               <w:left w:val="single" w:sz="8" w:space="0" w:color="000000"/>
@@ -3460,7 +3830,7 @@
         </w:tc>
         <w:tc>
           <w:tcPr>
-            <w:tcW w:w="1710" w:type="dxa"/>
+            <w:tcW w:w="2191" w:type="dxa"/>
             <w:tcBorders>
               <w:top w:val="single" w:sz="8" w:space="0" w:color="000000"/>
               <w:left w:val="single" w:sz="8" w:space="0" w:color="000000"/>
@@ -3480,12 +3850,13 @@
             </w:pPr>
             <w:r>
               <w:rPr/>
-            </w:r>
-          </w:p>
-        </w:tc>
-        <w:tc>
-          <w:tcPr>
-            <w:tcW w:w="3406" w:type="dxa"/>
+              <w:t>Safety Manager</w:t>
+            </w:r>
+          </w:p>
+        </w:tc>
+        <w:tc>
+          <w:tcPr>
+            <w:tcW w:w="3330" w:type="dxa"/>
             <w:tcBorders>
               <w:top w:val="single" w:sz="8" w:space="0" w:color="000000"/>
               <w:left w:val="single" w:sz="8" w:space="0" w:color="000000"/>
@@ -3542,7 +3913,7 @@
         </w:tc>
         <w:tc>
           <w:tcPr>
-            <w:tcW w:w="1710" w:type="dxa"/>
+            <w:tcW w:w="2191" w:type="dxa"/>
             <w:tcBorders>
               <w:top w:val="single" w:sz="8" w:space="0" w:color="000000"/>
               <w:left w:val="single" w:sz="8" w:space="0" w:color="000000"/>
@@ -3562,12 +3933,13 @@
             </w:pPr>
             <w:r>
               <w:rPr/>
-            </w:r>
-          </w:p>
-        </w:tc>
-        <w:tc>
-          <w:tcPr>
-            <w:tcW w:w="3406" w:type="dxa"/>
+              <w:t>Project Manager</w:t>
+            </w:r>
+          </w:p>
+        </w:tc>
+        <w:tc>
+          <w:tcPr>
+            <w:tcW w:w="3330" w:type="dxa"/>
             <w:tcBorders>
               <w:top w:val="single" w:sz="8" w:space="0" w:color="000000"/>
               <w:left w:val="single" w:sz="8" w:space="0" w:color="000000"/>
@@ -3624,7 +3996,7 @@
         </w:tc>
         <w:tc>
           <w:tcPr>
-            <w:tcW w:w="1710" w:type="dxa"/>
+            <w:tcW w:w="2191" w:type="dxa"/>
             <w:tcBorders>
               <w:top w:val="single" w:sz="8" w:space="0" w:color="000000"/>
               <w:left w:val="single" w:sz="8" w:space="0" w:color="000000"/>
@@ -3644,12 +4016,13 @@
             </w:pPr>
             <w:r>
               <w:rPr/>
-            </w:r>
-          </w:p>
-        </w:tc>
-        <w:tc>
-          <w:tcPr>
-            <w:tcW w:w="3406" w:type="dxa"/>
+              <w:t>Safety Manager</w:t>
+            </w:r>
+          </w:p>
+        </w:tc>
+        <w:tc>
+          <w:tcPr>
+            <w:tcW w:w="3330" w:type="dxa"/>
             <w:tcBorders>
               <w:top w:val="single" w:sz="8" w:space="0" w:color="000000"/>
               <w:left w:val="single" w:sz="8" w:space="0" w:color="000000"/>
@@ -3706,7 +4079,7 @@
         </w:tc>
         <w:tc>
           <w:tcPr>
-            <w:tcW w:w="1710" w:type="dxa"/>
+            <w:tcW w:w="2191" w:type="dxa"/>
             <w:tcBorders>
               <w:top w:val="single" w:sz="8" w:space="0" w:color="000000"/>
               <w:left w:val="single" w:sz="8" w:space="0" w:color="000000"/>
@@ -3726,12 +4099,13 @@
             </w:pPr>
             <w:r>
               <w:rPr/>
-            </w:r>
-          </w:p>
-        </w:tc>
-        <w:tc>
-          <w:tcPr>
-            <w:tcW w:w="3406" w:type="dxa"/>
+              <w:t>Safety Manager</w:t>
+            </w:r>
+          </w:p>
+        </w:tc>
+        <w:tc>
+          <w:tcPr>
+            <w:tcW w:w="3330" w:type="dxa"/>
             <w:tcBorders>
               <w:top w:val="single" w:sz="8" w:space="0" w:color="000000"/>
               <w:left w:val="single" w:sz="8" w:space="0" w:color="000000"/>
@@ -3788,7 +4162,7 @@
         </w:tc>
         <w:tc>
           <w:tcPr>
-            <w:tcW w:w="1710" w:type="dxa"/>
+            <w:tcW w:w="2191" w:type="dxa"/>
             <w:tcBorders>
               <w:top w:val="single" w:sz="8" w:space="0" w:color="000000"/>
               <w:left w:val="single" w:sz="8" w:space="0" w:color="000000"/>
@@ -3808,12 +4182,13 @@
             </w:pPr>
             <w:r>
               <w:rPr/>
-            </w:r>
-          </w:p>
-        </w:tc>
-        <w:tc>
-          <w:tcPr>
-            <w:tcW w:w="3406" w:type="dxa"/>
+              <w:t>Safety Auditor</w:t>
+            </w:r>
+          </w:p>
+        </w:tc>
+        <w:tc>
+          <w:tcPr>
+            <w:tcW w:w="3330" w:type="dxa"/>
             <w:tcBorders>
               <w:top w:val="single" w:sz="8" w:space="0" w:color="000000"/>
               <w:left w:val="single" w:sz="8" w:space="0" w:color="000000"/>
@@ -3870,7 +4245,7 @@
         </w:tc>
         <w:tc>
           <w:tcPr>
-            <w:tcW w:w="1710" w:type="dxa"/>
+            <w:tcW w:w="2191" w:type="dxa"/>
             <w:tcBorders>
               <w:top w:val="single" w:sz="8" w:space="0" w:color="000000"/>
               <w:left w:val="single" w:sz="8" w:space="0" w:color="000000"/>
@@ -3890,12 +4265,13 @@
             </w:pPr>
             <w:r>
               <w:rPr/>
-            </w:r>
-          </w:p>
-        </w:tc>
-        <w:tc>
-          <w:tcPr>
-            <w:tcW w:w="3406" w:type="dxa"/>
+              <w:t>Safety Manager</w:t>
+            </w:r>
+          </w:p>
+        </w:tc>
+        <w:tc>
+          <w:tcPr>
+            <w:tcW w:w="3330" w:type="dxa"/>
             <w:tcBorders>
               <w:top w:val="single" w:sz="8" w:space="0" w:color="000000"/>
               <w:left w:val="single" w:sz="8" w:space="0" w:color="000000"/>
@@ -3952,7 +4328,7 @@
         </w:tc>
         <w:tc>
           <w:tcPr>
-            <w:tcW w:w="1710" w:type="dxa"/>
+            <w:tcW w:w="2191" w:type="dxa"/>
             <w:tcBorders>
               <w:top w:val="single" w:sz="8" w:space="0" w:color="000000"/>
               <w:left w:val="single" w:sz="8" w:space="0" w:color="000000"/>
@@ -3972,12 +4348,13 @@
             </w:pPr>
             <w:r>
               <w:rPr/>
-            </w:r>
-          </w:p>
-        </w:tc>
-        <w:tc>
-          <w:tcPr>
-            <w:tcW w:w="3406" w:type="dxa"/>
+              <w:t>Safety Assesor</w:t>
+            </w:r>
+          </w:p>
+        </w:tc>
+        <w:tc>
+          <w:tcPr>
+            <w:tcW w:w="3330" w:type="dxa"/>
             <w:tcBorders>
               <w:top w:val="single" w:sz="8" w:space="0" w:color="000000"/>
               <w:left w:val="single" w:sz="8" w:space="0" w:color="000000"/>
@@ -4017,6 +4394,7 @@
       <w:pPr>
         <w:pStyle w:val="Heading1"/>
         <w:spacing w:before="0" w:after="0"/>
+        <w:contextualSpacing/>
         <w:rPr/>
       </w:pPr>
       <w:bookmarkStart w:id="22" w:name="_b23s6orj91gm"/>
@@ -4037,70 +4415,38 @@
         </w:rPr>
       </w:pPr>
       <w:r>
-        <w:rPr>
-          <w:b/>
-          <w:color w:val="B7B7B7"/>
-        </w:rPr>
-        <w:t xml:space="preserve">[Instructions: </w:t>
-      </w:r>
-    </w:p>
-    <w:p>
-      <w:pPr>
-        <w:pStyle w:val="Normal"/>
-        <w:spacing w:before="0" w:after="0"/>
-        <w:rPr>
-          <w:b/>
-          <w:b/>
-          <w:color w:val="B7B7B7"/>
-        </w:rPr>
-      </w:pPr>
-      <w:r>
-        <w:rPr>
-          <w:b/>
-          <w:color w:val="B7B7B7"/>
-        </w:rPr>
-        <w:t>Describe the characteristics of your company's safety culture. How do these characteristics help maintain your safety culture. Hint: See the lesson about Safety Culture</w:t>
-      </w:r>
-    </w:p>
-    <w:p>
-      <w:pPr>
-        <w:pStyle w:val="Normal"/>
-        <w:spacing w:before="0" w:after="0"/>
-        <w:rPr>
-          <w:b/>
-          <w:b/>
-          <w:color w:val="B7B7B7"/>
-        </w:rPr>
-      </w:pPr>
-      <w:r>
-        <w:rPr>
-          <w:b/>
-          <w:color w:val="B7B7B7"/>
-        </w:rPr>
-        <w:t>]</w:t>
-      </w:r>
-    </w:p>
-    <w:p>
-      <w:pPr>
-        <w:pStyle w:val="Normal"/>
-        <w:spacing w:before="0" w:after="0"/>
-        <w:rPr>
-          <w:b/>
-          <w:b/>
-          <w:color w:val="B7B7B7"/>
-        </w:rPr>
-      </w:pPr>
-      <w:r>
-        <w:rPr>
-          <w:b/>
-          <w:color w:val="B7B7B7"/>
-        </w:rPr>
+        <w:rPr/>
+      </w:r>
+    </w:p>
+    <w:p>
+      <w:pPr>
+        <w:pStyle w:val="Normal"/>
+        <w:spacing w:before="0" w:after="0"/>
+        <w:rPr/>
+      </w:pPr>
+      <w:r>
+        <w:rPr>
+          <w:rFonts w:eastAsia="Arial"/>
+          <w:b w:val="false"/>
+          <w:i w:val="false"/>
+          <w:caps w:val="false"/>
+          <w:smallCaps w:val="false"/>
+          <w:strike w:val="false"/>
+          <w:dstrike w:val="false"/>
+          <w:color w:val="000000"/>
+          <w:kern w:val="0"/>
+          <w:sz w:val="22"/>
+          <w:u w:val="none"/>
+          <w:lang w:val="en" w:eastAsia="hi-IN"/>
+        </w:rPr>
+        <w:t>Our company’s number one priority is safety. All assessments and audits will be performed by an independent assessor and auditor. All documentation is tied to the person responsible for performing the task using up-to-date safety requirements software. Our company has well defined processes in place in order to assign qualified personnel to the project. Our company will be in close communication in order to detect problems as early as possible and achieve functional safety.</w:t>
       </w:r>
     </w:p>
     <w:p>
       <w:pPr>
         <w:pStyle w:val="Heading1"/>
         <w:spacing w:before="0" w:after="0"/>
+        <w:contextualSpacing/>
         <w:rPr/>
       </w:pPr>
       <w:bookmarkStart w:id="23" w:name="_pqn9poe0nvtc"/>
@@ -4115,138 +4461,402 @@
         <w:pStyle w:val="Normal"/>
         <w:spacing w:before="0" w:after="0"/>
         <w:rPr>
-          <w:b/>
-          <w:b/>
+          <w:rFonts w:ascii="Arial" w:hAnsi="Arial" w:eastAsia="Arial"/>
+          <w:b/>
+          <w:b/>
+          <w:i w:val="false"/>
+          <w:i w:val="false"/>
+          <w:caps w:val="false"/>
+          <w:smallCaps w:val="false"/>
+          <w:strike w:val="false"/>
+          <w:dstrike w:val="false"/>
           <w:color w:val="B7B7B7"/>
-        </w:rPr>
-      </w:pPr>
-      <w:r>
-        <w:rPr>
+          <w:kern w:val="0"/>
+          <w:sz w:val="22"/>
+          <w:u w:val="none"/>
+          <w:lang w:val="en" w:eastAsia="hi-IN"/>
+        </w:rPr>
+      </w:pPr>
+      <w:r>
+        <w:rPr/>
+      </w:r>
+    </w:p>
+    <w:p>
+      <w:pPr>
+        <w:pStyle w:val="Normal"/>
+        <w:spacing w:before="0" w:after="0"/>
+        <w:rPr/>
+      </w:pPr>
+      <w:bookmarkStart w:id="24" w:name="__DdeLink__449_1515607949"/>
+      <w:r>
+        <w:rPr>
+          <w:rFonts w:eastAsia="Arial"/>
+          <w:b w:val="false"/>
+          <w:i w:val="false"/>
+          <w:caps w:val="false"/>
+          <w:smallCaps w:val="false"/>
+          <w:strike w:val="false"/>
+          <w:dstrike w:val="false"/>
+          <w:color w:val="000000"/>
+          <w:kern w:val="0"/>
+          <w:sz w:val="22"/>
+          <w:u w:val="none"/>
+          <w:lang w:val="en" w:eastAsia="hi-IN"/>
+        </w:rPr>
+        <w:t>Th</w:t>
+      </w:r>
+      <w:bookmarkEnd w:id="24"/>
+      <w:r>
+        <w:rPr>
+          <w:rFonts w:eastAsia="Arial"/>
+          <w:b w:val="false"/>
+          <w:i w:val="false"/>
+          <w:caps w:val="false"/>
+          <w:smallCaps w:val="false"/>
+          <w:strike w:val="false"/>
+          <w:dstrike w:val="false"/>
+          <w:color w:val="000000"/>
+          <w:kern w:val="0"/>
+          <w:sz w:val="22"/>
+          <w:u w:val="none"/>
+          <w:lang w:val="en" w:eastAsia="hi-IN"/>
+        </w:rPr>
+        <w:t>e safety plan will cover the c</w:t>
+      </w:r>
+      <w:r>
+        <w:rPr>
+          <w:rFonts w:eastAsia="Arial"/>
+          <w:b w:val="false"/>
+          <w:i w:val="false"/>
+          <w:caps w:val="false"/>
+          <w:smallCaps w:val="false"/>
+          <w:strike w:val="false"/>
+          <w:dstrike w:val="false"/>
+          <w:color w:val="000000"/>
+          <w:kern w:val="0"/>
+          <w:sz w:val="22"/>
+          <w:u w:val="none"/>
+          <w:lang w:val="en" w:eastAsia="hi-IN"/>
+        </w:rPr>
+        <w:t>oncept phase,</w:t>
+      </w:r>
+      <w:r>
+        <w:rPr>
+          <w:rFonts w:eastAsia="Arial"/>
+          <w:b w:val="false"/>
+          <w:i w:val="false"/>
+          <w:caps w:val="false"/>
+          <w:smallCaps w:val="false"/>
+          <w:strike w:val="false"/>
+          <w:dstrike w:val="false"/>
+          <w:color w:val="000000"/>
+          <w:kern w:val="0"/>
+          <w:sz w:val="22"/>
+          <w:u w:val="none"/>
+          <w:lang w:val="en" w:eastAsia="hi-IN"/>
+        </w:rPr>
+        <w:t xml:space="preserve"> p</w:t>
+      </w:r>
+      <w:r>
+        <w:rPr>
+          <w:rFonts w:eastAsia="Arial"/>
+          <w:b w:val="false"/>
+          <w:i w:val="false"/>
+          <w:caps w:val="false"/>
+          <w:smallCaps w:val="false"/>
+          <w:strike w:val="false"/>
+          <w:dstrike w:val="false"/>
+          <w:color w:val="000000"/>
+          <w:kern w:val="0"/>
+          <w:sz w:val="22"/>
+          <w:u w:val="none"/>
+          <w:lang w:val="en" w:eastAsia="hi-IN"/>
+        </w:rPr>
+        <w:t xml:space="preserve">roduct </w:t>
+      </w:r>
+      <w:r>
+        <w:rPr>
+          <w:rFonts w:eastAsia="Arial"/>
+          <w:b w:val="false"/>
+          <w:i w:val="false"/>
+          <w:caps w:val="false"/>
+          <w:smallCaps w:val="false"/>
+          <w:strike w:val="false"/>
+          <w:dstrike w:val="false"/>
+          <w:color w:val="000000"/>
+          <w:kern w:val="0"/>
+          <w:sz w:val="22"/>
+          <w:u w:val="none"/>
+          <w:lang w:val="en" w:eastAsia="hi-IN"/>
+        </w:rPr>
+        <w:t>d</w:t>
+      </w:r>
+      <w:r>
+        <w:rPr>
+          <w:rFonts w:eastAsia="Arial"/>
+          <w:b w:val="false"/>
+          <w:i w:val="false"/>
+          <w:caps w:val="false"/>
+          <w:smallCaps w:val="false"/>
+          <w:strike w:val="false"/>
+          <w:dstrike w:val="false"/>
+          <w:color w:val="000000"/>
+          <w:kern w:val="0"/>
+          <w:sz w:val="22"/>
+          <w:u w:val="none"/>
+          <w:lang w:val="en" w:eastAsia="hi-IN"/>
+        </w:rPr>
+        <w:t xml:space="preserve">evelopment at the </w:t>
+      </w:r>
+      <w:r>
+        <w:rPr>
+          <w:rFonts w:eastAsia="Arial"/>
+          <w:b w:val="false"/>
+          <w:i w:val="false"/>
+          <w:caps w:val="false"/>
+          <w:smallCaps w:val="false"/>
+          <w:strike w:val="false"/>
+          <w:dstrike w:val="false"/>
+          <w:color w:val="000000"/>
+          <w:kern w:val="0"/>
+          <w:sz w:val="22"/>
+          <w:u w:val="none"/>
+          <w:lang w:val="en" w:eastAsia="hi-IN"/>
+        </w:rPr>
+        <w:t>s</w:t>
+      </w:r>
+      <w:r>
+        <w:rPr>
+          <w:rFonts w:eastAsia="Arial"/>
+          <w:b w:val="false"/>
+          <w:i w:val="false"/>
+          <w:caps w:val="false"/>
+          <w:smallCaps w:val="false"/>
+          <w:strike w:val="false"/>
+          <w:dstrike w:val="false"/>
+          <w:color w:val="000000"/>
+          <w:kern w:val="0"/>
+          <w:sz w:val="22"/>
+          <w:u w:val="none"/>
+          <w:lang w:val="en" w:eastAsia="hi-IN"/>
+        </w:rPr>
+        <w:t xml:space="preserve">ystem </w:t>
+      </w:r>
+      <w:r>
+        <w:rPr>
+          <w:rFonts w:eastAsia="Arial"/>
+          <w:b w:val="false"/>
+          <w:i w:val="false"/>
+          <w:caps w:val="false"/>
+          <w:smallCaps w:val="false"/>
+          <w:strike w:val="false"/>
+          <w:dstrike w:val="false"/>
+          <w:color w:val="000000"/>
+          <w:kern w:val="0"/>
+          <w:sz w:val="22"/>
+          <w:u w:val="none"/>
+          <w:lang w:val="en" w:eastAsia="hi-IN"/>
+        </w:rPr>
+        <w:t>l</w:t>
+      </w:r>
+      <w:r>
+        <w:rPr>
+          <w:rFonts w:eastAsia="Arial"/>
+          <w:b w:val="false"/>
+          <w:i w:val="false"/>
+          <w:caps w:val="false"/>
+          <w:smallCaps w:val="false"/>
+          <w:strike w:val="false"/>
+          <w:dstrike w:val="false"/>
+          <w:color w:val="000000"/>
+          <w:kern w:val="0"/>
+          <w:sz w:val="22"/>
+          <w:u w:val="none"/>
+          <w:lang w:val="en" w:eastAsia="hi-IN"/>
+        </w:rPr>
+        <w:t xml:space="preserve">evel, </w:t>
+      </w:r>
+      <w:r>
+        <w:rPr>
+          <w:rFonts w:eastAsia="Arial"/>
+          <w:b w:val="false"/>
+          <w:i w:val="false"/>
+          <w:caps w:val="false"/>
+          <w:smallCaps w:val="false"/>
+          <w:strike w:val="false"/>
+          <w:dstrike w:val="false"/>
+          <w:color w:val="000000"/>
+          <w:kern w:val="0"/>
+          <w:sz w:val="22"/>
+          <w:u w:val="none"/>
+          <w:lang w:val="en" w:eastAsia="hi-IN"/>
+        </w:rPr>
+        <w:t>and pr</w:t>
+      </w:r>
+      <w:r>
+        <w:rPr>
+          <w:rFonts w:eastAsia="Arial"/>
+          <w:b w:val="false"/>
+          <w:i w:val="false"/>
+          <w:caps w:val="false"/>
+          <w:smallCaps w:val="false"/>
+          <w:strike w:val="false"/>
+          <w:dstrike w:val="false"/>
+          <w:color w:val="000000"/>
+          <w:kern w:val="0"/>
+          <w:sz w:val="22"/>
+          <w:u w:val="none"/>
+          <w:lang w:val="en" w:eastAsia="hi-IN"/>
+        </w:rPr>
+        <w:t xml:space="preserve">oduct </w:t>
+      </w:r>
+      <w:r>
+        <w:rPr>
+          <w:rFonts w:eastAsia="Arial"/>
+          <w:b w:val="false"/>
+          <w:i w:val="false"/>
+          <w:caps w:val="false"/>
+          <w:smallCaps w:val="false"/>
+          <w:strike w:val="false"/>
+          <w:dstrike w:val="false"/>
+          <w:color w:val="000000"/>
+          <w:kern w:val="0"/>
+          <w:sz w:val="22"/>
+          <w:u w:val="none"/>
+          <w:lang w:val="en" w:eastAsia="hi-IN"/>
+        </w:rPr>
+        <w:t>d</w:t>
+      </w:r>
+      <w:r>
+        <w:rPr>
+          <w:rFonts w:eastAsia="Arial"/>
+          <w:b w:val="false"/>
+          <w:i w:val="false"/>
+          <w:caps w:val="false"/>
+          <w:smallCaps w:val="false"/>
+          <w:strike w:val="false"/>
+          <w:dstrike w:val="false"/>
+          <w:color w:val="000000"/>
+          <w:kern w:val="0"/>
+          <w:sz w:val="22"/>
+          <w:u w:val="none"/>
+          <w:lang w:val="en" w:eastAsia="hi-IN"/>
+        </w:rPr>
+        <w:t xml:space="preserve">evelopment at the </w:t>
+      </w:r>
+      <w:r>
+        <w:rPr>
+          <w:rFonts w:eastAsia="Arial"/>
+          <w:b w:val="false"/>
+          <w:i w:val="false"/>
+          <w:caps w:val="false"/>
+          <w:smallCaps w:val="false"/>
+          <w:strike w:val="false"/>
+          <w:dstrike w:val="false"/>
+          <w:color w:val="000000"/>
+          <w:kern w:val="0"/>
+          <w:sz w:val="22"/>
+          <w:u w:val="none"/>
+          <w:lang w:val="en" w:eastAsia="hi-IN"/>
+        </w:rPr>
+        <w:t>s</w:t>
+      </w:r>
+      <w:r>
+        <w:rPr>
+          <w:rFonts w:eastAsia="Arial"/>
+          <w:b w:val="false"/>
+          <w:i w:val="false"/>
+          <w:caps w:val="false"/>
+          <w:smallCaps w:val="false"/>
+          <w:strike w:val="false"/>
+          <w:dstrike w:val="false"/>
+          <w:color w:val="000000"/>
+          <w:kern w:val="0"/>
+          <w:sz w:val="22"/>
+          <w:u w:val="none"/>
+          <w:lang w:val="en" w:eastAsia="hi-IN"/>
+        </w:rPr>
+        <w:t xml:space="preserve">oftware </w:t>
+      </w:r>
+      <w:r>
+        <w:rPr>
+          <w:rFonts w:eastAsia="Arial"/>
+          <w:b w:val="false"/>
+          <w:i w:val="false"/>
+          <w:caps w:val="false"/>
+          <w:smallCaps w:val="false"/>
+          <w:strike w:val="false"/>
+          <w:dstrike w:val="false"/>
+          <w:color w:val="000000"/>
+          <w:kern w:val="0"/>
+          <w:sz w:val="22"/>
+          <w:u w:val="none"/>
+          <w:lang w:val="en" w:eastAsia="hi-IN"/>
+        </w:rPr>
+        <w:t>l</w:t>
+      </w:r>
+      <w:r>
+        <w:rPr>
+          <w:rFonts w:eastAsia="Arial"/>
+          <w:b w:val="false"/>
+          <w:i w:val="false"/>
+          <w:caps w:val="false"/>
+          <w:smallCaps w:val="false"/>
+          <w:strike w:val="false"/>
+          <w:dstrike w:val="false"/>
+          <w:color w:val="000000"/>
+          <w:kern w:val="0"/>
+          <w:sz w:val="22"/>
+          <w:u w:val="none"/>
+          <w:lang w:val="en" w:eastAsia="hi-IN"/>
+        </w:rPr>
+        <w:t xml:space="preserve">evel. </w:t>
+      </w:r>
+      <w:r>
+        <w:rPr>
+          <w:rFonts w:eastAsia="Arial"/>
+          <w:b w:val="false"/>
+          <w:i w:val="false"/>
+          <w:caps w:val="false"/>
+          <w:smallCaps w:val="false"/>
+          <w:strike w:val="false"/>
+          <w:dstrike w:val="false"/>
+          <w:color w:val="000000"/>
+          <w:kern w:val="0"/>
+          <w:sz w:val="22"/>
+          <w:u w:val="none"/>
+          <w:lang w:val="en" w:eastAsia="hi-IN"/>
+        </w:rPr>
+        <w:t>Product development at the hardware level, production, and operation are outside the scope of this safety plan.</w:t>
+      </w:r>
+    </w:p>
+    <w:p>
+      <w:pPr>
+        <w:pStyle w:val="Heading1"/>
+        <w:spacing w:before="0" w:after="0"/>
+        <w:contextualSpacing/>
+        <w:rPr>
+          <w:b/>
           <w:b/>
           <w:color w:val="B7B7B7"/>
         </w:rPr>
-        <w:t xml:space="preserve">[Instructions: </w:t>
-      </w:r>
-    </w:p>
-    <w:p>
-      <w:pPr>
-        <w:pStyle w:val="Normal"/>
-        <w:spacing w:before="0" w:after="0"/>
-        <w:rPr>
-          <w:b/>
-          <w:b/>
-          <w:color w:val="B7B7B7"/>
-        </w:rPr>
-      </w:pPr>
-      <w:r>
-        <w:rPr>
-          <w:b/>
-          <w:color w:val="B7B7B7"/>
-        </w:rPr>
-        <w:t xml:space="preserve">Describe which phases of the safety lifecycle are in scope and which are out of scope for this particular project. Hint: See the </w:t>
-      </w:r>
-      <w:hyperlink w:anchor="_sh22j99mm02k">
-        <w:r>
-          <w:rPr>
-            <w:rStyle w:val="ListLabel29"/>
-            <w:b/>
-            <w:color w:val="1155CC"/>
-            <w:u w:val="single"/>
-          </w:rPr>
-          <w:t>Intro section</w:t>
-        </w:r>
-      </w:hyperlink>
-      <w:r>
-        <w:rPr>
-          <w:b/>
-          <w:color w:val="B7B7B7"/>
-        </w:rPr>
-        <w:t xml:space="preserve"> of this document</w:t>
-      </w:r>
-    </w:p>
-    <w:p>
-      <w:pPr>
-        <w:pStyle w:val="Normal"/>
-        <w:spacing w:before="0" w:after="0"/>
-        <w:rPr>
-          <w:b/>
-          <w:b/>
-          <w:color w:val="B7B7B7"/>
-        </w:rPr>
-      </w:pPr>
-      <w:r>
-        <w:rPr>
-          <w:b/>
-          <w:color w:val="B7B7B7"/>
-        </w:rPr>
-        <w:t>]</w:t>
+      </w:pPr>
+      <w:r>
+        <w:rPr/>
       </w:r>
     </w:p>
     <w:p>
       <w:pPr>
         <w:pStyle w:val="Heading1"/>
         <w:spacing w:before="0" w:after="0"/>
-        <w:rPr/>
-      </w:pPr>
-      <w:bookmarkStart w:id="24" w:name="_xlicd1ijavb7"/>
-      <w:bookmarkEnd w:id="24"/>
+        <w:contextualSpacing/>
+        <w:rPr/>
+      </w:pPr>
+      <w:bookmarkStart w:id="25" w:name="_xlicd1ijavb7"/>
+      <w:bookmarkEnd w:id="25"/>
       <w:r>
         <w:rPr/>
         <w:t>Roles</w:t>
-      </w:r>
-    </w:p>
-    <w:p>
-      <w:pPr>
-        <w:pStyle w:val="Normal"/>
-        <w:spacing w:before="0" w:after="0"/>
-        <w:rPr>
-          <w:b/>
-          <w:b/>
-          <w:color w:val="B7B7B7"/>
-        </w:rPr>
-      </w:pPr>
-      <w:r>
-        <w:rPr>
-          <w:b/>
-          <w:color w:val="B7B7B7"/>
-        </w:rPr>
-        <w:t xml:space="preserve">[Instructions: </w:t>
-      </w:r>
-    </w:p>
-    <w:p>
-      <w:pPr>
-        <w:pStyle w:val="Normal"/>
-        <w:spacing w:before="0" w:after="0"/>
-        <w:rPr>
-          <w:b/>
-          <w:b/>
-          <w:color w:val="B7B7B7"/>
-        </w:rPr>
-      </w:pPr>
-      <w:r>
-        <w:rPr>
-          <w:b/>
-          <w:color w:val="B7B7B7"/>
-        </w:rPr>
-        <w:t>This section is here for your reference. You do not need to do anything here. It is provided to help with filling out the development interface agreement section.</w:t>
-      </w:r>
-    </w:p>
-    <w:p>
-      <w:pPr>
-        <w:pStyle w:val="Normal"/>
-        <w:spacing w:before="0" w:after="0"/>
-        <w:rPr>
-          <w:b/>
-          <w:b/>
-          <w:color w:val="B7B7B7"/>
-        </w:rPr>
-      </w:pPr>
-      <w:r>
-        <w:rPr>
-          <w:b/>
-          <w:color w:val="B7B7B7"/>
-        </w:rPr>
-        <w:t>]</w:t>
       </w:r>
     </w:p>
     <w:p>
@@ -4271,7 +4881,7 @@
         <w:tblStyle w:val="Table3"/>
         <w:tblW w:w="7245" w:type="dxa"/>
         <w:jc w:val="left"/>
-        <w:tblInd w:w="-115" w:type="dxa"/>
+        <w:tblInd w:w="-228" w:type="dxa"/>
         <w:tblBorders>
           <w:top w:val="single" w:sz="4" w:space="0" w:color="000000"/>
           <w:left w:val="single" w:sz="4" w:space="0" w:color="000000"/>
@@ -4752,307 +5362,14 @@
       <w:pPr>
         <w:pStyle w:val="Heading1"/>
         <w:spacing w:before="0" w:after="0"/>
-        <w:rPr/>
-      </w:pPr>
-      <w:bookmarkStart w:id="25" w:name="_swj0emygbhrm"/>
-      <w:bookmarkEnd w:id="25"/>
+        <w:contextualSpacing/>
+        <w:rPr/>
+      </w:pPr>
+      <w:bookmarkStart w:id="26" w:name="_swj0emygbhrm"/>
+      <w:bookmarkEnd w:id="26"/>
       <w:r>
         <w:rPr/>
         <w:t>Development Interface Agreement</w:t>
-      </w:r>
-    </w:p>
-    <w:p>
-      <w:pPr>
-        <w:pStyle w:val="Normal"/>
-        <w:spacing w:before="0" w:after="0"/>
-        <w:rPr/>
-      </w:pPr>
-      <w:r>
-        <w:rPr/>
-      </w:r>
-    </w:p>
-    <w:p>
-      <w:pPr>
-        <w:pStyle w:val="Normal"/>
-        <w:spacing w:before="0" w:after="0"/>
-        <w:rPr>
-          <w:b/>
-          <w:b/>
-          <w:color w:val="B7B7B7"/>
-        </w:rPr>
-      </w:pPr>
-      <w:r>
-        <w:rPr>
-          <w:b/>
-          <w:color w:val="B7B7B7"/>
-        </w:rPr>
-        <w:t>[Instructions:</w:t>
-      </w:r>
-    </w:p>
-    <w:p>
-      <w:pPr>
-        <w:pStyle w:val="Normal"/>
-        <w:spacing w:before="0" w:after="0"/>
-        <w:rPr>
-          <w:b/>
-          <w:b/>
-          <w:color w:val="B7B7B7"/>
-        </w:rPr>
-      </w:pPr>
-      <w:r>
-        <w:rPr>
-          <w:b/>
-          <w:color w:val="B7B7B7"/>
-        </w:rPr>
-        <w:t xml:space="preserve">Assume in this project that you work for the tier-1 organization as described in the above roles table. You are taking on the role of both the functional safety manager and functional safety engineer. </w:t>
-      </w:r>
-    </w:p>
-    <w:p>
-      <w:pPr>
-        <w:pStyle w:val="Normal"/>
-        <w:spacing w:before="0" w:after="0"/>
-        <w:rPr>
-          <w:b/>
-          <w:b/>
-          <w:color w:val="B7B7B7"/>
-        </w:rPr>
-      </w:pPr>
-      <w:r>
-        <w:rPr>
-          <w:b/>
-          <w:color w:val="B7B7B7"/>
-        </w:rPr>
-        <w:t xml:space="preserve"> </w:t>
-      </w:r>
-    </w:p>
-    <w:p>
-      <w:pPr>
-        <w:pStyle w:val="Normal"/>
-        <w:spacing w:before="0" w:after="0"/>
-        <w:rPr>
-          <w:b/>
-          <w:b/>
-          <w:color w:val="B7B7B7"/>
-        </w:rPr>
-      </w:pPr>
-      <w:r>
-        <w:rPr>
-          <w:b/>
-          <w:color w:val="B7B7B7"/>
-        </w:rPr>
-        <w:t>Please answer the following questions:</w:t>
-      </w:r>
-    </w:p>
-    <w:p>
-      <w:pPr>
-        <w:pStyle w:val="Normal"/>
-        <w:spacing w:before="0" w:after="0"/>
-        <w:rPr>
-          <w:b/>
-          <w:b/>
-          <w:color w:val="B7B7B7"/>
-        </w:rPr>
-      </w:pPr>
-      <w:r>
-        <w:rPr>
-          <w:b/>
-          <w:color w:val="B7B7B7"/>
-        </w:rPr>
-      </w:r>
-    </w:p>
-    <w:p>
-      <w:pPr>
-        <w:pStyle w:val="Normal"/>
-        <w:numPr>
-          <w:ilvl w:val="0"/>
-          <w:numId w:val="3"/>
-        </w:numPr>
-        <w:spacing w:before="0" w:after="0"/>
-        <w:ind w:left="720" w:right="0" w:hanging="360"/>
-        <w:contextualSpacing/>
-        <w:rPr>
-          <w:b/>
-          <w:b/>
-          <w:color w:val="B7B7B7"/>
-          <w:u w:val="none"/>
-        </w:rPr>
-      </w:pPr>
-      <w:r>
-        <w:rPr>
-          <w:b/>
-          <w:color w:val="B7B7B7"/>
-        </w:rPr>
-        <w:t>What is the purpose of a development interface agreement?</w:t>
-      </w:r>
-    </w:p>
-    <w:p>
-      <w:pPr>
-        <w:pStyle w:val="Normal"/>
-        <w:spacing w:before="0" w:after="0"/>
-        <w:rPr>
-          <w:b/>
-          <w:b/>
-          <w:color w:val="B7B7B7"/>
-        </w:rPr>
-      </w:pPr>
-      <w:r>
-        <w:rPr>
-          <w:b/>
-          <w:color w:val="B7B7B7"/>
-        </w:rPr>
-      </w:r>
-    </w:p>
-    <w:p>
-      <w:pPr>
-        <w:pStyle w:val="Normal"/>
-        <w:spacing w:before="0" w:after="0"/>
-        <w:rPr>
-          <w:b/>
-          <w:b/>
-          <w:color w:val="B7B7B7"/>
-        </w:rPr>
-      </w:pPr>
-      <w:r>
-        <w:rPr>
-          <w:b/>
-          <w:color w:val="B7B7B7"/>
-        </w:rPr>
-      </w:r>
-    </w:p>
-    <w:p>
-      <w:pPr>
-        <w:pStyle w:val="Normal"/>
-        <w:spacing w:before="0" w:after="0"/>
-        <w:rPr>
-          <w:b/>
-          <w:b/>
-          <w:color w:val="B7B7B7"/>
-        </w:rPr>
-      </w:pPr>
-      <w:r>
-        <w:rPr>
-          <w:b/>
-          <w:color w:val="B7B7B7"/>
-        </w:rPr>
-      </w:r>
-    </w:p>
-    <w:p>
-      <w:pPr>
-        <w:pStyle w:val="Normal"/>
-        <w:numPr>
-          <w:ilvl w:val="0"/>
-          <w:numId w:val="3"/>
-        </w:numPr>
-        <w:spacing w:before="0" w:after="0"/>
-        <w:ind w:left="720" w:right="0" w:hanging="360"/>
-        <w:contextualSpacing/>
-        <w:rPr>
-          <w:b/>
-          <w:b/>
-          <w:color w:val="B7B7B7"/>
-          <w:u w:val="none"/>
-        </w:rPr>
-      </w:pPr>
-      <w:r>
-        <w:rPr>
-          <w:b/>
-          <w:color w:val="B7B7B7"/>
-        </w:rPr>
-        <w:t>What will be the responsibilities of your company versus the responsibilities of the OEM? Hint: In this project, the OEM is supplying a functioning lane assistance system. Your company needs to analyze and modify the various sub-systems from a functional safety viewpoint.</w:t>
-      </w:r>
-    </w:p>
-    <w:p>
-      <w:pPr>
-        <w:pStyle w:val="Normal"/>
-        <w:spacing w:before="0" w:after="0"/>
-        <w:rPr>
-          <w:b/>
-          <w:b/>
-          <w:color w:val="B7B7B7"/>
-        </w:rPr>
-      </w:pPr>
-      <w:r>
-        <w:rPr>
-          <w:b/>
-          <w:color w:val="B7B7B7"/>
-        </w:rPr>
-        <w:t>]</w:t>
-      </w:r>
-    </w:p>
-    <w:p>
-      <w:pPr>
-        <w:pStyle w:val="Normal"/>
-        <w:spacing w:before="0" w:after="0"/>
-        <w:rPr>
-          <w:b/>
-          <w:b/>
-          <w:color w:val="B7B7B7"/>
-        </w:rPr>
-      </w:pPr>
-      <w:r>
-        <w:rPr>
-          <w:b/>
-          <w:color w:val="B7B7B7"/>
-        </w:rPr>
-      </w:r>
-    </w:p>
-    <w:p>
-      <w:pPr>
-        <w:pStyle w:val="Heading1"/>
-        <w:spacing w:before="0" w:after="0"/>
-        <w:rPr/>
-      </w:pPr>
-      <w:bookmarkStart w:id="26" w:name="_lllavvxrxrdy"/>
-      <w:bookmarkEnd w:id="26"/>
-      <w:r>
-        <w:rPr/>
-        <w:t>Confirmation Measures</w:t>
-      </w:r>
-    </w:p>
-    <w:p>
-      <w:pPr>
-        <w:pStyle w:val="Normal"/>
-        <w:spacing w:before="0" w:after="0"/>
-        <w:rPr/>
-      </w:pPr>
-      <w:r>
-        <w:rPr/>
-      </w:r>
-    </w:p>
-    <w:p>
-      <w:pPr>
-        <w:pStyle w:val="Normal"/>
-        <w:spacing w:before="0" w:after="0"/>
-        <w:rPr>
-          <w:b/>
-          <w:b/>
-          <w:color w:val="B7B7B7"/>
-        </w:rPr>
-      </w:pPr>
-      <w:r>
-        <w:rPr>
-          <w:b/>
-          <w:color w:val="B7B7B7"/>
-        </w:rPr>
-        <w:t xml:space="preserve">[Instructions: </w:t>
-      </w:r>
-    </w:p>
-    <w:p>
-      <w:pPr>
-        <w:pStyle w:val="Normal"/>
-        <w:spacing w:before="0" w:after="0"/>
-        <w:rPr>
-          <w:b/>
-          <w:b/>
-          <w:color w:val="B7B7B7"/>
-        </w:rPr>
-      </w:pPr>
-      <w:r>
-        <w:rPr>
-          <w:b/>
-          <w:color w:val="B7B7B7"/>
-        </w:rPr>
-        <w:t>Please answer the following questions:</w:t>
       </w:r>
     </w:p>
     <w:p>
@@ -5082,11 +5399,51 @@
         <w:spacing w:before="0" w:after="0"/>
         <w:ind w:left="720" w:right="0" w:hanging="360"/>
         <w:contextualSpacing/>
+        <w:rPr/>
+      </w:pPr>
+      <w:r>
+        <w:rPr>
+          <w:rFonts w:eastAsia="Arial"/>
+          <w:b w:val="false"/>
+          <w:i w:val="false"/>
+          <w:caps w:val="false"/>
+          <w:smallCaps w:val="false"/>
+          <w:strike w:val="false"/>
+          <w:dstrike w:val="false"/>
+          <w:color w:val="000000"/>
+          <w:kern w:val="0"/>
+          <w:sz w:val="22"/>
+          <w:u w:val="none"/>
+          <w:lang w:val="en" w:eastAsia="hi-IN"/>
+        </w:rPr>
+        <w:t xml:space="preserve">The </w:t>
+      </w:r>
+      <w:r>
+        <w:rPr>
+          <w:rFonts w:eastAsia="Arial"/>
+          <w:b w:val="false"/>
+          <w:i w:val="false"/>
+          <w:caps w:val="false"/>
+          <w:smallCaps w:val="false"/>
+          <w:strike w:val="false"/>
+          <w:dstrike w:val="false"/>
+          <w:color w:val="000000"/>
+          <w:kern w:val="0"/>
+          <w:sz w:val="22"/>
+          <w:u w:val="none"/>
+          <w:lang w:val="en" w:eastAsia="hi-IN"/>
+        </w:rPr>
+        <w:t>puuropse of a development interface agreement is to clarify the responsibilities of the different parties involved in a functional safety project, to describe the work products that each company will provide, to help avoid disputes between companies, and to clarify who will be responsible for any safety issues in post-production.</w:t>
+      </w:r>
+    </w:p>
+    <w:p>
+      <w:pPr>
+        <w:pStyle w:val="Normal"/>
+        <w:spacing w:before="0" w:after="0"/>
         <w:rPr>
           <w:b/>
           <w:b/>
           <w:color w:val="B7B7B7"/>
-          <w:u w:val="none"/>
         </w:rPr>
       </w:pPr>
       <w:r>
@@ -5094,7 +5451,6 @@
           <w:b/>
           <w:color w:val="B7B7B7"/>
         </w:rPr>
-        <w:t>What is the main purpose of confirmation measures?</w:t>
       </w:r>
     </w:p>
     <w:p>
@@ -5107,11 +5463,51 @@
         <w:spacing w:before="0" w:after="0"/>
         <w:ind w:left="720" w:right="0" w:hanging="360"/>
         <w:contextualSpacing/>
+        <w:rPr/>
+      </w:pPr>
+      <w:r>
+        <w:rPr>
+          <w:rFonts w:eastAsia="Arial"/>
+          <w:b w:val="false"/>
+          <w:i w:val="false"/>
+          <w:caps w:val="false"/>
+          <w:smallCaps w:val="false"/>
+          <w:strike w:val="false"/>
+          <w:dstrike w:val="false"/>
+          <w:color w:val="000000"/>
+          <w:kern w:val="0"/>
+          <w:sz w:val="22"/>
+          <w:u w:val="none"/>
+          <w:lang w:val="en" w:eastAsia="hi-IN"/>
+        </w:rPr>
+        <w:t xml:space="preserve">The </w:t>
+      </w:r>
+      <w:r>
+        <w:rPr>
+          <w:rFonts w:eastAsia="Arial"/>
+          <w:b w:val="false"/>
+          <w:i w:val="false"/>
+          <w:caps w:val="false"/>
+          <w:smallCaps w:val="false"/>
+          <w:strike w:val="false"/>
+          <w:dstrike w:val="false"/>
+          <w:color w:val="000000"/>
+          <w:kern w:val="0"/>
+          <w:sz w:val="22"/>
+          <w:u w:val="none"/>
+          <w:lang w:val="en" w:eastAsia="hi-IN"/>
+        </w:rPr>
+        <w:t>OEM will be responsible for ensuring that the subsystems perform their intended tasks as specified in the safety plan. The tier 1 supplier (us?) will be responsible for modifying the subsystems so that they achieve functional safety. An independent auditor and assesor will be responsible for determining whether the system meets functional safety. After accepting the assessment, the OEM will be responsible for all safety related issues in post-production.</w:t>
+      </w:r>
+    </w:p>
+    <w:p>
+      <w:pPr>
+        <w:pStyle w:val="Normal"/>
+        <w:spacing w:before="0" w:after="0"/>
         <w:rPr>
           <w:b/>
           <w:b/>
           <w:color w:val="B7B7B7"/>
-          <w:u w:val="none"/>
         </w:rPr>
       </w:pPr>
       <w:r>
@@ -5119,7 +5515,37 @@
           <w:b/>
           <w:color w:val="B7B7B7"/>
         </w:rPr>
-        <w:t>What is a confirmation review?</w:t>
+      </w:r>
+    </w:p>
+    <w:p>
+      <w:pPr>
+        <w:pStyle w:val="Heading1"/>
+        <w:spacing w:before="0" w:after="0"/>
+        <w:contextualSpacing/>
+        <w:rPr/>
+      </w:pPr>
+      <w:bookmarkStart w:id="27" w:name="_lllavvxrxrdy"/>
+      <w:bookmarkEnd w:id="27"/>
+      <w:r>
+        <w:rPr/>
+        <w:t>Confirmation Measures</w:t>
+      </w:r>
+    </w:p>
+    <w:p>
+      <w:pPr>
+        <w:pStyle w:val="Normal"/>
+        <w:spacing w:before="0" w:after="0"/>
+        <w:rPr>
+          <w:b/>
+          <w:b/>
+          <w:color w:val="B7B7B7"/>
+        </w:rPr>
+      </w:pPr>
+      <w:r>
+        <w:rPr>
+          <w:b/>
+          <w:color w:val="B7B7B7"/>
+        </w:rPr>
       </w:r>
     </w:p>
     <w:p>
@@ -5127,23 +5553,29 @@
         <w:pStyle w:val="Normal"/>
         <w:numPr>
           <w:ilvl w:val="0"/>
-          <w:numId w:val="2"/>
+          <w:numId w:val="1"/>
         </w:numPr>
         <w:spacing w:before="0" w:after="0"/>
         <w:ind w:left="720" w:right="0" w:hanging="360"/>
         <w:contextualSpacing/>
-        <w:rPr>
-          <w:b/>
-          <w:b/>
-          <w:color w:val="B7B7B7"/>
-        </w:rPr>
-      </w:pPr>
-      <w:r>
-        <w:rPr>
-          <w:b/>
-          <w:color w:val="B7B7B7"/>
-        </w:rPr>
-        <w:t>What is a functional safety audit?</w:t>
+        <w:rPr/>
+      </w:pPr>
+      <w:r>
+        <w:rPr>
+          <w:rFonts w:eastAsia="Arial"/>
+          <w:b w:val="false"/>
+          <w:i w:val="false"/>
+          <w:caps w:val="false"/>
+          <w:smallCaps w:val="false"/>
+          <w:strike w:val="false"/>
+          <w:dstrike w:val="false"/>
+          <w:color w:val="000000"/>
+          <w:kern w:val="0"/>
+          <w:sz w:val="22"/>
+          <w:u w:val="none"/>
+          <w:lang w:val="en" w:eastAsia="hi-IN"/>
+        </w:rPr>
+        <w:t>The purpose of confirmation measures are to ensure that a functional safety project conforms to ISO-26262 and that the project makes the vehicle safer</w:t>
       </w:r>
     </w:p>
     <w:p>
@@ -5151,193 +5583,93 @@
         <w:pStyle w:val="Normal"/>
         <w:numPr>
           <w:ilvl w:val="0"/>
-          <w:numId w:val="2"/>
+          <w:numId w:val="1"/>
         </w:numPr>
         <w:spacing w:before="0" w:after="0"/>
         <w:ind w:left="720" w:right="0" w:hanging="360"/>
         <w:contextualSpacing/>
-        <w:rPr>
-          <w:b/>
-          <w:b/>
-          <w:color w:val="B7B7B7"/>
-          <w:u w:val="none"/>
-        </w:rPr>
-      </w:pPr>
-      <w:r>
-        <w:rPr>
-          <w:b/>
-          <w:color w:val="B7B7B7"/>
-        </w:rPr>
-        <w:t>What is a functional safety assessment?</w:t>
-      </w:r>
-    </w:p>
-    <w:p>
-      <w:pPr>
-        <w:pStyle w:val="Normal"/>
-        <w:spacing w:before="0" w:after="0"/>
-        <w:rPr>
-          <w:b/>
-          <w:b/>
-          <w:color w:val="B7B7B7"/>
-        </w:rPr>
-      </w:pPr>
-      <w:r>
-        <w:rPr>
-          <w:b/>
-          <w:color w:val="B7B7B7"/>
-        </w:rPr>
-        <w:t>]</w:t>
-      </w:r>
-    </w:p>
-    <w:p>
-      <w:pPr>
-        <w:pStyle w:val="Normal"/>
-        <w:spacing w:before="0" w:after="0"/>
-        <w:rPr>
-          <w:b/>
-          <w:b/>
-          <w:color w:val="B7B7B7"/>
-        </w:rPr>
-      </w:pPr>
-      <w:r>
-        <w:rPr>
-          <w:b/>
-          <w:color w:val="B7B7B7"/>
-        </w:rPr>
-      </w:r>
-    </w:p>
-    <w:p>
-      <w:pPr>
-        <w:pStyle w:val="Normal"/>
-        <w:spacing w:before="0" w:after="0"/>
-        <w:rPr>
-          <w:b/>
-          <w:b/>
-          <w:color w:val="B7B7B7"/>
-        </w:rPr>
-      </w:pPr>
-      <w:r>
-        <w:rPr>
-          <w:b/>
-          <w:color w:val="B7B7B7"/>
-        </w:rPr>
-      </w:r>
-    </w:p>
-    <w:p>
-      <w:pPr>
-        <w:pStyle w:val="Normal"/>
-        <w:spacing w:before="0" w:after="0"/>
-        <w:rPr/>
-      </w:pPr>
-      <w:r>
-        <w:rPr/>
-        <mc:AlternateContent>
-          <mc:Choice Requires="wps">
-            <w:drawing>
-              <wp:inline distT="0" distB="0" distL="114300" distR="114300">
-                <wp:extent cx="1270" cy="19685"/>
-                <wp:effectExtent l="0" t="0" r="0" b="0"/>
-                <wp:docPr id="4" name=""/>
-                <a:graphic xmlns:a="http://schemas.openxmlformats.org/drawingml/2006/main">
-                  <a:graphicData uri="http://schemas.microsoft.com/office/word/2010/wordprocessingShape">
-                    <wps:wsp>
-                      <wps:cNvSpPr/>
-                      <wps:nvSpPr>
-                        <wps:cNvPr id="0" name="Rectangle 1"/>
-                        <wps:cNvSpPr/>
-                      </wps:nvSpPr>
-                      <wps:spPr>
-                        <a:xfrm>
-                          <a:off x="0" y="0"/>
-                          <a:ext cx="720" cy="19080"/>
-                        </a:xfrm>
-                        <a:prstGeom prst="rect">
-                          <a:avLst/>
-                        </a:prstGeom>
-                        <a:solidFill>
-                          <a:srgbClr val="a0a0a0"/>
-                        </a:solidFill>
-                        <a:ln>
-                          <a:noFill/>
-                        </a:ln>
-                      </wps:spPr>
-                      <wps:bodyPr/>
-                    </wps:wsp>
-                  </a:graphicData>
-                </a:graphic>
-                <wp14:sizeRelH relativeFrom="page">
-                  <wp14:pctWidth>100000</wp14:pctWidth>
-                </wp14:sizeRelH>
-              </wp:inline>
-            </w:drawing>
-          </mc:Choice>
-          <mc:Fallback>
-            <w:pict>
-              <v:rect id="shape_0" fillcolor="#a0a0a0" stroked="f" style="position:absolute;margin-left:0pt;margin-top:-1.55pt;width:0pt;height:1.45pt;mso-position-vertical:top">
-                <w10:wrap type="none"/>
-                <v:fill o:detectmouseclick="t" type="solid" color2="#5f5f5f"/>
-                <v:stroke color="#3465a4" joinstyle="round" endcap="flat"/>
-              </v:rect>
-            </w:pict>
-          </mc:Fallback>
-        </mc:AlternateContent>
-      </w:r>
-    </w:p>
-    <w:p>
-      <w:pPr>
-        <w:pStyle w:val="Normal"/>
-        <w:spacing w:before="0" w:after="0"/>
-        <w:rPr/>
-      </w:pPr>
-      <w:r>
-        <w:rPr/>
-        <w:t xml:space="preserve">A safety plan could have other sections that we are not including here. For example, a safety plan would probably contain a complete project schedule. </w:t>
-      </w:r>
-    </w:p>
-    <w:p>
-      <w:pPr>
-        <w:pStyle w:val="Normal"/>
-        <w:spacing w:before="0" w:after="0"/>
-        <w:rPr/>
-      </w:pPr>
-      <w:r>
-        <w:rPr/>
-      </w:r>
-    </w:p>
-    <w:p>
-      <w:pPr>
-        <w:pStyle w:val="Normal"/>
-        <w:spacing w:before="0" w:after="0"/>
-        <w:rPr/>
-      </w:pPr>
-      <w:r>
-        <w:rPr/>
-        <w:t>There might also be a "Supporting Process Management" section that would cover "Part 8: Supporting Processes" of the ISO 26262 functional safety standard. This would include descriptions of how the company handles requirements management, change management, configuration management, documentation management, and software tool usage and confidence.</w:t>
-      </w:r>
-    </w:p>
-    <w:p>
-      <w:pPr>
-        <w:pStyle w:val="Normal"/>
-        <w:spacing w:before="0" w:after="0"/>
-        <w:rPr/>
-      </w:pPr>
-      <w:r>
-        <w:rPr/>
-      </w:r>
-    </w:p>
-    <w:p>
-      <w:pPr>
-        <w:pStyle w:val="Normal"/>
-        <w:spacing w:before="0" w:after="0"/>
-        <w:rPr/>
-      </w:pPr>
-      <w:r>
-        <w:rPr/>
-        <w:t>Similarly, a confirmation measures section would go into more detail about how each confirmation will be carried out.</w:t>
+        <w:rPr/>
+      </w:pPr>
+      <w:r>
+        <w:rPr>
+          <w:rFonts w:eastAsia="Arial"/>
+          <w:b w:val="false"/>
+          <w:i w:val="false"/>
+          <w:caps w:val="false"/>
+          <w:smallCaps w:val="false"/>
+          <w:strike w:val="false"/>
+          <w:dstrike w:val="false"/>
+          <w:color w:val="000000"/>
+          <w:kern w:val="0"/>
+          <w:sz w:val="22"/>
+          <w:u w:val="none"/>
+          <w:lang w:val="en" w:eastAsia="hi-IN"/>
+        </w:rPr>
+        <w:t>A confirmation review is an independent assessment of whether the project complies with ISO-26262.</w:t>
+      </w:r>
+    </w:p>
+    <w:p>
+      <w:pPr>
+        <w:pStyle w:val="Normal"/>
+        <w:numPr>
+          <w:ilvl w:val="0"/>
+          <w:numId w:val="1"/>
+        </w:numPr>
+        <w:spacing w:before="0" w:after="0"/>
+        <w:ind w:left="720" w:right="0" w:hanging="360"/>
+        <w:contextualSpacing/>
+        <w:rPr/>
+      </w:pPr>
+      <w:r>
+        <w:rPr>
+          <w:rFonts w:eastAsia="Arial"/>
+          <w:b w:val="false"/>
+          <w:i w:val="false"/>
+          <w:caps w:val="false"/>
+          <w:smallCaps w:val="false"/>
+          <w:strike w:val="false"/>
+          <w:dstrike w:val="false"/>
+          <w:color w:val="000000"/>
+          <w:kern w:val="0"/>
+          <w:sz w:val="22"/>
+          <w:u w:val="none"/>
+          <w:lang w:val="en" w:eastAsia="hi-IN"/>
+        </w:rPr>
+        <w:t>A functional safety audit is a task performed to check whether the actual implementation of the project conforms to its associated safety plan.</w:t>
+      </w:r>
+    </w:p>
+    <w:p>
+      <w:pPr>
+        <w:pStyle w:val="Normal"/>
+        <w:numPr>
+          <w:ilvl w:val="0"/>
+          <w:numId w:val="1"/>
+        </w:numPr>
+        <w:spacing w:before="0" w:after="0"/>
+        <w:ind w:left="720" w:right="0" w:hanging="360"/>
+        <w:contextualSpacing/>
+        <w:rPr/>
+      </w:pPr>
+      <w:r>
+        <w:rPr>
+          <w:rFonts w:eastAsia="Arial"/>
+          <w:b w:val="false"/>
+          <w:i w:val="false"/>
+          <w:caps w:val="false"/>
+          <w:smallCaps w:val="false"/>
+          <w:strike w:val="false"/>
+          <w:dstrike w:val="false"/>
+          <w:color w:val="000000"/>
+          <w:kern w:val="0"/>
+          <w:sz w:val="22"/>
+          <w:u w:val="none"/>
+          <w:lang w:val="en" w:eastAsia="hi-IN"/>
+        </w:rPr>
+        <w:t>A functional safety assessment is a task that confirms that the product achieves functional safety</w:t>
       </w:r>
     </w:p>
     <w:sectPr>
-      <w:footerReference w:type="default" r:id="rId7"/>
+      <w:footerReference w:type="default" r:id="rId6"/>
       <w:type w:val="nextPage"/>
       <w:pgSz w:w="12240" w:h="15840"/>
       <w:pgMar w:left="1440" w:right="1440" w:header="0" w:top="1440" w:footer="720" w:bottom="1440" w:gutter="0"/>
@@ -5370,119 +5702,110 @@
   <w:abstractNum w:abstractNumId="1">
     <w:lvl w:ilvl="0">
       <w:start w:val="1"/>
-      <w:numFmt w:val="bullet"/>
-      <w:lvlText w:val="-"/>
+      <w:numFmt w:val="decimal"/>
+      <w:lvlText w:val="%1."/>
       <w:lvlJc w:val="left"/>
       <w:pPr>
         <w:ind w:left="720" w:hanging="-360"/>
       </w:pPr>
       <w:rPr>
-        <w:rFonts w:ascii="OpenSymbol" w:hAnsi="OpenSymbol" w:cs="OpenSymbol" w:hint="default"/>
         <w:u w:val="none"/>
         <w:b/>
       </w:rPr>
     </w:lvl>
     <w:lvl w:ilvl="1">
       <w:start w:val="1"/>
-      <w:numFmt w:val="bullet"/>
-      <w:lvlText w:val="-"/>
+      <w:numFmt w:val="lowerLetter"/>
+      <w:lvlText w:val="%2."/>
       <w:lvlJc w:val="left"/>
       <w:pPr>
         <w:ind w:left="1440" w:hanging="-1080"/>
       </w:pPr>
       <w:rPr>
-        <w:rFonts w:ascii="OpenSymbol" w:hAnsi="OpenSymbol" w:cs="OpenSymbol" w:hint="default"/>
         <w:u w:val="none"/>
       </w:rPr>
     </w:lvl>
     <w:lvl w:ilvl="2">
       <w:start w:val="1"/>
-      <w:numFmt w:val="bullet"/>
-      <w:lvlText w:val="-"/>
-      <w:lvlJc w:val="left"/>
+      <w:numFmt w:val="lowerRoman"/>
+      <w:lvlText w:val="%3."/>
+      <w:lvlJc w:val="right"/>
       <w:pPr>
         <w:ind w:left="2160" w:hanging="-1800"/>
       </w:pPr>
       <w:rPr>
-        <w:rFonts w:ascii="OpenSymbol" w:hAnsi="OpenSymbol" w:cs="OpenSymbol" w:hint="default"/>
         <w:u w:val="none"/>
       </w:rPr>
     </w:lvl>
     <w:lvl w:ilvl="3">
       <w:start w:val="1"/>
-      <w:numFmt w:val="bullet"/>
-      <w:lvlText w:val="-"/>
+      <w:numFmt w:val="decimal"/>
+      <w:lvlText w:val="%4."/>
       <w:lvlJc w:val="left"/>
       <w:pPr>
         <w:ind w:left="2880" w:hanging="-2520"/>
       </w:pPr>
       <w:rPr>
-        <w:rFonts w:ascii="OpenSymbol" w:hAnsi="OpenSymbol" w:cs="OpenSymbol" w:hint="default"/>
         <w:u w:val="none"/>
       </w:rPr>
     </w:lvl>
     <w:lvl w:ilvl="4">
       <w:start w:val="1"/>
-      <w:numFmt w:val="bullet"/>
-      <w:lvlText w:val="-"/>
+      <w:numFmt w:val="lowerLetter"/>
+      <w:lvlText w:val="%5."/>
       <w:lvlJc w:val="left"/>
       <w:pPr>
         <w:ind w:left="3600" w:hanging="-3240"/>
       </w:pPr>
       <w:rPr>
-        <w:rFonts w:ascii="OpenSymbol" w:hAnsi="OpenSymbol" w:cs="OpenSymbol" w:hint="default"/>
         <w:u w:val="none"/>
       </w:rPr>
     </w:lvl>
     <w:lvl w:ilvl="5">
       <w:start w:val="1"/>
-      <w:numFmt w:val="bullet"/>
-      <w:lvlText w:val="-"/>
-      <w:lvlJc w:val="left"/>
+      <w:numFmt w:val="lowerRoman"/>
+      <w:lvlText w:val="%6."/>
+      <w:lvlJc w:val="right"/>
       <w:pPr>
         <w:ind w:left="4320" w:hanging="-3960"/>
       </w:pPr>
       <w:rPr>
-        <w:rFonts w:ascii="OpenSymbol" w:hAnsi="OpenSymbol" w:cs="OpenSymbol" w:hint="default"/>
         <w:u w:val="none"/>
       </w:rPr>
     </w:lvl>
     <w:lvl w:ilvl="6">
       <w:start w:val="1"/>
-      <w:numFmt w:val="bullet"/>
-      <w:lvlText w:val="-"/>
+      <w:numFmt w:val="decimal"/>
+      <w:lvlText w:val="%7."/>
       <w:lvlJc w:val="left"/>
       <w:pPr>
         <w:ind w:left="5040" w:hanging="-4680"/>
       </w:pPr>
       <w:rPr>
-        <w:rFonts w:ascii="OpenSymbol" w:hAnsi="OpenSymbol" w:cs="OpenSymbol" w:hint="default"/>
         <w:u w:val="none"/>
       </w:rPr>
     </w:lvl>
     <w:lvl w:ilvl="7">
       <w:start w:val="1"/>
-      <w:numFmt w:val="bullet"/>
-      <w:lvlText w:val="-"/>
+      <w:numFmt w:val="lowerLetter"/>
+      <w:lvlText w:val="%8."/>
       <w:lvlJc w:val="left"/>
       <w:pPr>
         <w:ind w:left="5760" w:hanging="-5400"/>
       </w:pPr>
       <w:rPr>
-        <w:rFonts w:ascii="OpenSymbol" w:hAnsi="OpenSymbol" w:cs="OpenSymbol" w:hint="default"/>
         <w:u w:val="none"/>
       </w:rPr>
     </w:lvl>
     <w:lvl w:ilvl="8">
       <w:start w:val="1"/>
-      <w:numFmt w:val="bullet"/>
-      <w:lvlText w:val="-"/>
-      <w:lvlJc w:val="left"/>
+      <w:numFmt w:val="lowerRoman"/>
+      <w:lvlText w:val="%9."/>
+      <w:lvlJc w:val="right"/>
       <w:pPr>
         <w:ind w:left="6480" w:hanging="-6120"/>
       </w:pPr>
       <w:rPr>
-        <w:rFonts w:ascii="OpenSymbol" w:hAnsi="OpenSymbol" w:cs="OpenSymbol" w:hint="default"/>
         <w:u w:val="none"/>
       </w:rPr>
     </w:lvl>
@@ -5599,117 +5922,6 @@
     </w:lvl>
   </w:abstractNum>
   <w:abstractNum w:abstractNumId="3">
-    <w:lvl w:ilvl="0">
-      <w:start w:val="1"/>
-      <w:numFmt w:val="decimal"/>
-      <w:lvlText w:val="%1."/>
-      <w:lvlJc w:val="left"/>
-      <w:pPr>
-        <w:ind w:left="720" w:hanging="-360"/>
-      </w:pPr>
-      <w:rPr>
-        <w:u w:val="none"/>
-        <w:b/>
-      </w:rPr>
-    </w:lvl>
-    <w:lvl w:ilvl="1">
-      <w:start w:val="1"/>
-      <w:numFmt w:val="lowerLetter"/>
-      <w:lvlText w:val="%2."/>
-      <w:lvlJc w:val="left"/>
-      <w:pPr>
-        <w:ind w:left="1440" w:hanging="-1080"/>
-      </w:pPr>
-      <w:rPr>
-        <w:u w:val="none"/>
-      </w:rPr>
-    </w:lvl>
-    <w:lvl w:ilvl="2">
-      <w:start w:val="1"/>
-      <w:numFmt w:val="lowerRoman"/>
-      <w:lvlText w:val="%3."/>
-      <w:lvlJc w:val="right"/>
-      <w:pPr>
-        <w:ind w:left="2160" w:hanging="-1800"/>
-      </w:pPr>
-      <w:rPr>
-        <w:u w:val="none"/>
-      </w:rPr>
-    </w:lvl>
-    <w:lvl w:ilvl="3">
-      <w:start w:val="1"/>
-      <w:numFmt w:val="decimal"/>
-      <w:lvlText w:val="%4."/>
-      <w:lvlJc w:val="left"/>
-      <w:pPr>
-        <w:ind w:left="2880" w:hanging="-2520"/>
-      </w:pPr>
-      <w:rPr>
-        <w:u w:val="none"/>
-      </w:rPr>
-    </w:lvl>
-    <w:lvl w:ilvl="4">
-      <w:start w:val="1"/>
-      <w:numFmt w:val="lowerLetter"/>
-      <w:lvlText w:val="%5."/>
-      <w:lvlJc w:val="left"/>
-      <w:pPr>
-        <w:ind w:left="3600" w:hanging="-3240"/>
-      </w:pPr>
-      <w:rPr>
-        <w:u w:val="none"/>
-      </w:rPr>
-    </w:lvl>
-    <w:lvl w:ilvl="5">
-      <w:start w:val="1"/>
-      <w:numFmt w:val="lowerRoman"/>
-      <w:lvlText w:val="%6."/>
-      <w:lvlJc w:val="right"/>
-      <w:pPr>
-        <w:ind w:left="4320" w:hanging="-3960"/>
-      </w:pPr>
-      <w:rPr>
-        <w:u w:val="none"/>
-      </w:rPr>
-    </w:lvl>
-    <w:lvl w:ilvl="6">
-      <w:start w:val="1"/>
-      <w:numFmt w:val="decimal"/>
-      <w:lvlText w:val="%7."/>
-      <w:lvlJc w:val="left"/>
-      <w:pPr>
-        <w:ind w:left="5040" w:hanging="-4680"/>
-      </w:pPr>
-      <w:rPr>
-        <w:u w:val="none"/>
-      </w:rPr>
-    </w:lvl>
-    <w:lvl w:ilvl="7">
-      <w:start w:val="1"/>
-      <w:numFmt w:val="lowerLetter"/>
-      <w:lvlText w:val="%8."/>
-      <w:lvlJc w:val="left"/>
-      <w:pPr>
-        <w:ind w:left="5760" w:hanging="-5400"/>
-      </w:pPr>
-      <w:rPr>
-        <w:u w:val="none"/>
-      </w:rPr>
-    </w:lvl>
-    <w:lvl w:ilvl="8">
-      <w:start w:val="1"/>
-      <w:numFmt w:val="lowerRoman"/>
-      <w:lvlText w:val="%9."/>
-      <w:lvlJc w:val="right"/>
-      <w:pPr>
-        <w:ind w:left="6480" w:hanging="-6120"/>
-      </w:pPr>
-      <w:rPr>
-        <w:u w:val="none"/>
-      </w:rPr>
-    </w:lvl>
-  </w:abstractNum>
-  <w:abstractNum w:abstractNumId="4">
     <w:lvl w:ilvl="0">
       <w:start w:val="1"/>
       <w:numFmt w:val="none"/>
@@ -5810,9 +6022,6 @@
   <w:num w:numId="3">
     <w:abstractNumId w:val="3"/>
   </w:num>
-  <w:num w:numId="4">
-    <w:abstractNumId w:val="4"/>
-  </w:num>
 </w:numbering>
 </file>
 
@@ -5823,7 +6032,6 @@
       <w:rPr>
         <w:rFonts w:ascii="Arial" w:hAnsi="Arial" w:eastAsia="Arial" w:cs="Arial"/>
         <w:color w:val="000000"/>
-        <w:sz w:val="22"/>
         <w:szCs w:val="22"/>
         <w:lang w:val="en" w:eastAsia="zh-CN" w:bidi="hi-IN"/>
       </w:rPr>
@@ -5839,8 +6047,8 @@
       <w:keepNext w:val="false"/>
       <w:keepLines w:val="false"/>
       <w:widowControl/>
-      <w:pBdr/>
       <w:shd w:val="clear" w:fill="auto"/>
+      <w:bidi w:val="0"/>
       <w:spacing w:lineRule="auto" w:line="276" w:before="0" w:after="0"/>
       <w:ind w:left="0" w:right="0" w:hanging="0"/>
       <w:jc w:val="left"/>
@@ -5866,105 +6074,125 @@
   </w:style>
   <w:style w:type="paragraph" w:styleId="Heading1">
     <w:name w:val="Heading 1"/>
-    <w:basedOn w:val="Normal1"/>
     <w:next w:val="Normal"/>
     <w:qFormat/>
     <w:pPr>
       <w:keepNext w:val="true"/>
       <w:keepLines/>
+      <w:widowControl w:val="false"/>
       <w:spacing w:lineRule="auto" w:line="240" w:before="400" w:after="120"/>
       <w:contextualSpacing/>
     </w:pPr>
     <w:rPr>
+      <w:rFonts w:ascii="Arial" w:hAnsi="Arial" w:eastAsia="Arial" w:cs="Arial"/>
+      <w:color w:val="000000"/>
+      <w:kern w:val="0"/>
       <w:sz w:val="40"/>
       <w:szCs w:val="40"/>
+      <w:lang w:val="en" w:eastAsia="zh-CN" w:bidi="hi-IN"/>
     </w:rPr>
   </w:style>
   <w:style w:type="paragraph" w:styleId="Heading2">
     <w:name w:val="Heading 2"/>
-    <w:basedOn w:val="Normal1"/>
     <w:next w:val="Normal"/>
     <w:qFormat/>
     <w:pPr>
       <w:keepNext w:val="true"/>
       <w:keepLines/>
+      <w:widowControl w:val="false"/>
       <w:spacing w:lineRule="auto" w:line="240" w:before="360" w:after="120"/>
       <w:contextualSpacing/>
     </w:pPr>
     <w:rPr>
+      <w:rFonts w:ascii="Arial" w:hAnsi="Arial" w:eastAsia="Arial" w:cs="Arial"/>
       <w:b w:val="false"/>
+      <w:color w:val="000000"/>
+      <w:kern w:val="0"/>
       <w:sz w:val="32"/>
       <w:szCs w:val="32"/>
+      <w:lang w:val="en" w:eastAsia="zh-CN" w:bidi="hi-IN"/>
     </w:rPr>
   </w:style>
   <w:style w:type="paragraph" w:styleId="Heading3">
     <w:name w:val="Heading 3"/>
-    <w:basedOn w:val="Normal1"/>
     <w:next w:val="Normal"/>
     <w:qFormat/>
     <w:pPr>
       <w:keepNext w:val="true"/>
       <w:keepLines/>
+      <w:widowControl w:val="false"/>
       <w:spacing w:lineRule="auto" w:line="240" w:before="320" w:after="80"/>
       <w:contextualSpacing/>
     </w:pPr>
     <w:rPr>
+      <w:rFonts w:ascii="Arial" w:hAnsi="Arial" w:eastAsia="Arial" w:cs="Arial"/>
       <w:b w:val="false"/>
       <w:color w:val="434343"/>
+      <w:kern w:val="0"/>
       <w:sz w:val="28"/>
       <w:szCs w:val="28"/>
+      <w:lang w:val="en" w:eastAsia="zh-CN" w:bidi="hi-IN"/>
     </w:rPr>
   </w:style>
   <w:style w:type="paragraph" w:styleId="Heading4">
     <w:name w:val="Heading 4"/>
-    <w:basedOn w:val="Normal1"/>
     <w:next w:val="Normal"/>
     <w:qFormat/>
     <w:pPr>
       <w:keepNext w:val="true"/>
       <w:keepLines/>
+      <w:widowControl w:val="false"/>
       <w:spacing w:lineRule="auto" w:line="240" w:before="280" w:after="80"/>
       <w:contextualSpacing/>
     </w:pPr>
     <w:rPr>
+      <w:rFonts w:ascii="Arial" w:hAnsi="Arial" w:eastAsia="Arial" w:cs="Arial"/>
       <w:color w:val="666666"/>
+      <w:kern w:val="0"/>
       <w:sz w:val="24"/>
       <w:szCs w:val="24"/>
+      <w:lang w:val="en" w:eastAsia="zh-CN" w:bidi="hi-IN"/>
     </w:rPr>
   </w:style>
   <w:style w:type="paragraph" w:styleId="Heading5">
     <w:name w:val="Heading 5"/>
-    <w:basedOn w:val="Normal1"/>
     <w:next w:val="Normal"/>
     <w:qFormat/>
     <w:pPr>
       <w:keepNext w:val="true"/>
       <w:keepLines/>
+      <w:widowControl w:val="false"/>
       <w:spacing w:lineRule="auto" w:line="240" w:before="240" w:after="80"/>
       <w:contextualSpacing/>
     </w:pPr>
     <w:rPr>
+      <w:rFonts w:ascii="Arial" w:hAnsi="Arial" w:eastAsia="Arial" w:cs="Arial"/>
       <w:color w:val="666666"/>
+      <w:kern w:val="0"/>
       <w:sz w:val="22"/>
       <w:szCs w:val="22"/>
+      <w:lang w:val="en" w:eastAsia="zh-CN" w:bidi="hi-IN"/>
     </w:rPr>
   </w:style>
   <w:style w:type="paragraph" w:styleId="Heading6">
     <w:name w:val="Heading 6"/>
-    <w:basedOn w:val="Normal1"/>
     <w:next w:val="Normal"/>
     <w:qFormat/>
     <w:pPr>
       <w:keepNext w:val="true"/>
       <w:keepLines/>
+      <w:widowControl w:val="false"/>
       <w:spacing w:lineRule="auto" w:line="240" w:before="240" w:after="80"/>
       <w:contextualSpacing/>
     </w:pPr>
     <w:rPr>
+      <w:rFonts w:ascii="Arial" w:hAnsi="Arial" w:eastAsia="Arial" w:cs="Arial"/>
       <w:i/>
       <w:color w:val="666666"/>
+      <w:kern w:val="0"/>
       <w:sz w:val="22"/>
       <w:szCs w:val="22"/>
+      <w:lang w:val="en" w:eastAsia="zh-CN" w:bidi="hi-IN"/>
     </w:rPr>
   </w:style>
   <w:style w:type="character" w:styleId="ListLabel1">
@@ -6183,6 +6411,225 @@
   </w:style>
   <w:style w:type="character" w:styleId="ListLabel29">
     <w:name w:val="ListLabel 29"/>
+    <w:qFormat/>
+    <w:rPr>
+      <w:b/>
+      <w:color w:val="1155CC"/>
+      <w:u w:val="single"/>
+    </w:rPr>
+  </w:style>
+  <w:style w:type="character" w:styleId="ListLabel30">
+    <w:name w:val="ListLabel 30"/>
+    <w:qFormat/>
+    <w:rPr>
+      <w:rFonts w:cs="OpenSymbol"/>
+      <w:b/>
+      <w:u w:val="none"/>
+    </w:rPr>
+  </w:style>
+  <w:style w:type="character" w:styleId="ListLabel31">
+    <w:name w:val="ListLabel 31"/>
+    <w:qFormat/>
+    <w:rPr>
+      <w:rFonts w:cs="OpenSymbol"/>
+      <w:u w:val="none"/>
+    </w:rPr>
+  </w:style>
+  <w:style w:type="character" w:styleId="ListLabel32">
+    <w:name w:val="ListLabel 32"/>
+    <w:qFormat/>
+    <w:rPr>
+      <w:rFonts w:cs="OpenSymbol"/>
+      <w:u w:val="none"/>
+    </w:rPr>
+  </w:style>
+  <w:style w:type="character" w:styleId="ListLabel33">
+    <w:name w:val="ListLabel 33"/>
+    <w:qFormat/>
+    <w:rPr>
+      <w:rFonts w:cs="OpenSymbol"/>
+      <w:u w:val="none"/>
+    </w:rPr>
+  </w:style>
+  <w:style w:type="character" w:styleId="ListLabel34">
+    <w:name w:val="ListLabel 34"/>
+    <w:qFormat/>
+    <w:rPr>
+      <w:rFonts w:cs="OpenSymbol"/>
+      <w:u w:val="none"/>
+    </w:rPr>
+  </w:style>
+  <w:style w:type="character" w:styleId="ListLabel35">
+    <w:name w:val="ListLabel 35"/>
+    <w:qFormat/>
+    <w:rPr>
+      <w:rFonts w:cs="OpenSymbol"/>
+      <w:u w:val="none"/>
+    </w:rPr>
+  </w:style>
+  <w:style w:type="character" w:styleId="ListLabel36">
+    <w:name w:val="ListLabel 36"/>
+    <w:qFormat/>
+    <w:rPr>
+      <w:rFonts w:cs="OpenSymbol"/>
+      <w:u w:val="none"/>
+    </w:rPr>
+  </w:style>
+  <w:style w:type="character" w:styleId="ListLabel37">
+    <w:name w:val="ListLabel 37"/>
+    <w:qFormat/>
+    <w:rPr>
+      <w:rFonts w:cs="OpenSymbol"/>
+      <w:u w:val="none"/>
+    </w:rPr>
+  </w:style>
+  <w:style w:type="character" w:styleId="ListLabel38">
+    <w:name w:val="ListLabel 38"/>
+    <w:qFormat/>
+    <w:rPr>
+      <w:rFonts w:cs="OpenSymbol"/>
+      <w:u w:val="none"/>
+    </w:rPr>
+  </w:style>
+  <w:style w:type="character" w:styleId="ListLabel39">
+    <w:name w:val="ListLabel 39"/>
+    <w:qFormat/>
+    <w:rPr>
+      <w:b/>
+      <w:u w:val="none"/>
+    </w:rPr>
+  </w:style>
+  <w:style w:type="character" w:styleId="ListLabel40">
+    <w:name w:val="ListLabel 40"/>
+    <w:qFormat/>
+    <w:rPr>
+      <w:u w:val="none"/>
+    </w:rPr>
+  </w:style>
+  <w:style w:type="character" w:styleId="ListLabel41">
+    <w:name w:val="ListLabel 41"/>
+    <w:qFormat/>
+    <w:rPr>
+      <w:u w:val="none"/>
+    </w:rPr>
+  </w:style>
+  <w:style w:type="character" w:styleId="ListLabel42">
+    <w:name w:val="ListLabel 42"/>
+    <w:qFormat/>
+    <w:rPr>
+      <w:u w:val="none"/>
+    </w:rPr>
+  </w:style>
+  <w:style w:type="character" w:styleId="ListLabel43">
+    <w:name w:val="ListLabel 43"/>
+    <w:qFormat/>
+    <w:rPr>
+      <w:u w:val="none"/>
+    </w:rPr>
+  </w:style>
+  <w:style w:type="character" w:styleId="ListLabel44">
+    <w:name w:val="ListLabel 44"/>
+    <w:qFormat/>
+    <w:rPr>
+      <w:u w:val="none"/>
+    </w:rPr>
+  </w:style>
+  <w:style w:type="character" w:styleId="ListLabel45">
+    <w:name w:val="ListLabel 45"/>
+    <w:qFormat/>
+    <w:rPr>
+      <w:u w:val="none"/>
+    </w:rPr>
+  </w:style>
+  <w:style w:type="character" w:styleId="ListLabel46">
+    <w:name w:val="ListLabel 46"/>
+    <w:qFormat/>
+    <w:rPr>
+      <w:u w:val="none"/>
+    </w:rPr>
+  </w:style>
+  <w:style w:type="character" w:styleId="ListLabel47">
+    <w:name w:val="ListLabel 47"/>
+    <w:qFormat/>
+    <w:rPr>
+      <w:u w:val="none"/>
+    </w:rPr>
+  </w:style>
+  <w:style w:type="character" w:styleId="ListLabel48">
+    <w:name w:val="ListLabel 48"/>
+    <w:qFormat/>
+    <w:rPr>
+      <w:b/>
+      <w:u w:val="none"/>
+    </w:rPr>
+  </w:style>
+  <w:style w:type="character" w:styleId="ListLabel49">
+    <w:name w:val="ListLabel 49"/>
+    <w:qFormat/>
+    <w:rPr>
+      <w:u w:val="none"/>
+    </w:rPr>
+  </w:style>
+  <w:style w:type="character" w:styleId="ListLabel50">
+    <w:name w:val="ListLabel 50"/>
+    <w:qFormat/>
+    <w:rPr>
+      <w:u w:val="none"/>
+    </w:rPr>
+  </w:style>
+  <w:style w:type="character" w:styleId="ListLabel51">
+    <w:name w:val="ListLabel 51"/>
+    <w:qFormat/>
+    <w:rPr>
+      <w:u w:val="none"/>
+    </w:rPr>
+  </w:style>
+  <w:style w:type="character" w:styleId="ListLabel52">
+    <w:name w:val="ListLabel 52"/>
+    <w:qFormat/>
+    <w:rPr>
+      <w:u w:val="none"/>
+    </w:rPr>
+  </w:style>
+  <w:style w:type="character" w:styleId="ListLabel53">
+    <w:name w:val="ListLabel 53"/>
+    <w:qFormat/>
+    <w:rPr>
+      <w:u w:val="none"/>
+    </w:rPr>
+  </w:style>
+  <w:style w:type="character" w:styleId="ListLabel54">
+    <w:name w:val="ListLabel 54"/>
+    <w:qFormat/>
+    <w:rPr>
+      <w:u w:val="none"/>
+    </w:rPr>
+  </w:style>
+  <w:style w:type="character" w:styleId="ListLabel55">
+    <w:name w:val="ListLabel 55"/>
+    <w:qFormat/>
+    <w:rPr>
+      <w:u w:val="none"/>
+    </w:rPr>
+  </w:style>
+  <w:style w:type="character" w:styleId="ListLabel56">
+    <w:name w:val="ListLabel 56"/>
+    <w:qFormat/>
+    <w:rPr>
+      <w:u w:val="none"/>
+    </w:rPr>
+  </w:style>
+  <w:style w:type="character" w:styleId="ListLabel57">
+    <w:name w:val="ListLabel 57"/>
+    <w:qFormat/>
+    <w:rPr>
+      <w:b/>
+      <w:color w:val="B7B7B7"/>
+      <w:u w:val="single"/>
+    </w:rPr>
+  </w:style>
+  <w:style w:type="character" w:styleId="ListLabel58">
+    <w:name w:val="ListLabel 58"/>
     <w:qFormat/>
     <w:rPr>
       <w:b/>
@@ -6248,7 +6695,7 @@
       <w:rFonts w:cs="Lohit Devanagari"/>
     </w:rPr>
   </w:style>
-  <w:style w:type="paragraph" w:styleId="Normal1" w:default="1">
+  <w:style w:type="paragraph" w:styleId="LOnormal" w:default="1">
     <w:name w:val="LO-normal"/>
     <w:qFormat/>
     <w:pPr>
@@ -6277,7 +6724,7 @@
   </w:style>
   <w:style w:type="paragraph" w:styleId="Title">
     <w:name w:val="Title"/>
-    <w:basedOn w:val="Normal1"/>
+    <w:basedOn w:val="LOnormal"/>
     <w:next w:val="Normal"/>
     <w:qFormat/>
     <w:pPr>
@@ -6293,7 +6740,7 @@
   </w:style>
   <w:style w:type="paragraph" w:styleId="Subtitle">
     <w:name w:val="Subtitle"/>
-    <w:basedOn w:val="Normal1"/>
+    <w:basedOn w:val="LOnormal"/>
     <w:next w:val="Normal"/>
     <w:qFormat/>
     <w:pPr>

</xml_diff>